<commit_message>
UI CHANGES - BUGS FIXED
</commit_message>
<xml_diff>
--- a/app/Templates/DecisionNouveauMondate.docx
+++ b/app/Templates/DecisionNouveauMondate.docx
@@ -1,21 +1,1366 @@
 
 <file path=word/document.xml><?xml version="1.0" encoding="utf-8"?>
-<w:document xmlns:wpc="http://schemas.microsoft.com/office/word/2010/wordprocessingCanvas" xmlns:mc="http://schemas.openxmlformats.org/markup-compatibility/2006" xmlns:o="urn:schemas-microsoft-com:office:office" xmlns:r="http://schemas.openxmlformats.org/officeDocument/2006/relationships" xmlns:m="http://schemas.openxmlformats.org/officeDocument/2006/math" xmlns:v="urn:schemas-microsoft-com:vml" xmlns:wp14="http://schemas.microsoft.com/office/word/2010/wordprocessingDrawing" xmlns:wp="http://schemas.openxmlformats.org/drawingml/2006/wordprocessingDrawing" xmlns:w10="urn:schemas-microsoft-com:office:word" xmlns:w="http://schemas.openxmlformats.org/wordprocessingml/2006/main" xmlns:w14="http://schemas.microsoft.com/office/word/2010/wordml" xmlns:wpg="http://schemas.microsoft.com/office/word/2010/wordprocessingGroup" xmlns:wpi="http://schemas.microsoft.com/office/word/2010/wordprocessingInk" xmlns:wne="http://schemas.microsoft.com/office/word/2006/wordml" xmlns:wps="http://schemas.microsoft.com/office/word/2010/wordprocessingShape" mc:Ignorable="w14 wp14">
+<w:document xmlns:ve="http://schemas.openxmlformats.org/markup-compatibility/2006" xmlns:o="urn:schemas-microsoft-com:office:office" xmlns:r="http://schemas.openxmlformats.org/officeDocument/2006/relationships" xmlns:m="http://schemas.openxmlformats.org/officeDocument/2006/math" xmlns:v="urn:schemas-microsoft-com:vml" xmlns:wp="http://schemas.openxmlformats.org/drawingml/2006/wordprocessingDrawing" xmlns:w10="urn:schemas-microsoft-com:office:word" xmlns:w="http://schemas.openxmlformats.org/wordprocessingml/2006/main" xmlns:wne="http://schemas.microsoft.com/office/word/2006/wordml">
   <w:body>
+    <w:p>
+      <w:pPr>
+        <w:bidi/>
+        <w:spacing w:after="0" w:line="240" w:lineRule="auto"/>
+        <w:jc w:val="center"/>
+        <w:rPr>
+          <w:rFonts w:cs="MCS Hijon S_U normal."/>
+          <w:sz w:val="24"/>
+          <w:szCs w:val="28"/>
+          <w:lang w:bidi="ar-DZ"/>
+        </w:rPr>
+      </w:pPr>
+      <w:r>
+        <w:rPr>
+          <w:rFonts w:cs="MCS Hijon S_U normal." w:hint="cs"/>
+          <w:sz w:val="44"/>
+          <w:szCs w:val="48"/>
+          <w:rtl/>
+          <w:lang w:bidi="ar-DZ"/>
+        </w:rPr>
+        <w:t>الجمهورية الجزائرية الديمقراطية الشعبية</w:t>
+      </w:r>
+    </w:p>
+    <w:p>
+      <w:pPr>
+        <w:tabs>
+          <w:tab w:val="left" w:pos="3501"/>
+        </w:tabs>
+        <w:bidi/>
+        <w:spacing w:after="0" w:line="240" w:lineRule="auto"/>
+        <w:jc w:val="center"/>
+        <w:rPr>
+          <w:rFonts w:cs="MCS Nask S_U normal."/>
+          <w:b/>
+          <w:bCs/>
+          <w:sz w:val="28"/>
+          <w:szCs w:val="30"/>
+          <w:lang w:bidi="ar-DZ"/>
+        </w:rPr>
+      </w:pPr>
+      <w:r>
+        <w:rPr>
+          <w:rFonts w:cs="MCS Hijon S_U normal." w:hint="cs"/>
+          <w:b/>
+          <w:bCs/>
+          <w:sz w:val="36"/>
+          <w:szCs w:val="38"/>
+          <w:rtl/>
+          <w:lang w:bidi="ar-DZ"/>
+        </w:rPr>
+        <w:t>وزارة التضامن الوطني والأسرة وقضايا المرأة</w:t>
+      </w:r>
+    </w:p>
+    <w:p>
+      <w:pPr>
+        <w:bidi/>
+        <w:spacing w:after="0" w:line="240" w:lineRule="auto"/>
+        <w:rPr>
+          <w:rFonts w:cs="MCS Hijon S_U normal."/>
+          <w:b/>
+          <w:bCs/>
+          <w:sz w:val="36"/>
+          <w:szCs w:val="36"/>
+          <w:lang w:bidi="ar-DZ"/>
+        </w:rPr>
+      </w:pPr>
+      <w:r>
+        <w:rPr>
+          <w:rFonts w:cs="MCS Hijon S_U normal." w:hint="cs"/>
+          <w:b/>
+          <w:bCs/>
+          <w:sz w:val="36"/>
+          <w:szCs w:val="36"/>
+          <w:rtl/>
+          <w:lang w:bidi="ar-DZ"/>
+        </w:rPr>
+        <w:t xml:space="preserve">ولاية عين تموشنت </w:t>
+      </w:r>
+    </w:p>
+    <w:p>
+      <w:pPr>
+        <w:bidi/>
+        <w:spacing w:after="0" w:line="240" w:lineRule="auto"/>
+        <w:rPr>
+          <w:rFonts w:cs="MCS Hijon S_U normal."/>
+          <w:b/>
+          <w:bCs/>
+          <w:sz w:val="36"/>
+          <w:szCs w:val="36"/>
+          <w:lang w:bidi="ar-DZ"/>
+        </w:rPr>
+      </w:pPr>
+      <w:r>
+        <w:rPr>
+          <w:rFonts w:cs="MCS Hijon S_U normal." w:hint="cs"/>
+          <w:b/>
+          <w:bCs/>
+          <w:sz w:val="36"/>
+          <w:szCs w:val="36"/>
+          <w:rtl/>
+          <w:lang w:bidi="ar-DZ"/>
+        </w:rPr>
+        <w:t xml:space="preserve">مديرية النشاط الإجتماعي والتضامن </w:t>
+      </w:r>
+    </w:p>
+    <w:p>
+      <w:pPr>
+        <w:bidi/>
+        <w:spacing w:after="0" w:line="240" w:lineRule="auto"/>
+        <w:rPr>
+          <w:rFonts w:cs="MCS Nask S_U normal."/>
+          <w:b/>
+          <w:bCs/>
+          <w:sz w:val="36"/>
+          <w:szCs w:val="36"/>
+          <w:rtl/>
+          <w:lang w:bidi="ar-DZ"/>
+        </w:rPr>
+      </w:pPr>
+      <w:r>
+        <w:rPr>
+          <w:rFonts w:cs="MCS Hijon S_U normal." w:hint="cs"/>
+          <w:b/>
+          <w:bCs/>
+          <w:sz w:val="36"/>
+          <w:szCs w:val="36"/>
+          <w:rtl/>
+          <w:lang w:bidi="ar-DZ"/>
+        </w:rPr>
+        <w:t>مصلحة حماية وترقية الأشخاص المعوقين</w:t>
+      </w:r>
+      <w:r>
+        <w:rPr>
+          <w:rFonts w:cs="MCS Nask S_U normal." w:hint="cs"/>
+          <w:b/>
+          <w:bCs/>
+          <w:sz w:val="36"/>
+          <w:szCs w:val="36"/>
+          <w:rtl/>
+          <w:lang w:bidi="ar-DZ"/>
+        </w:rPr>
+        <w:t xml:space="preserve"> </w:t>
+      </w:r>
+    </w:p>
+    <w:p>
+      <w:pPr>
+        <w:bidi/>
+        <w:spacing w:after="0" w:line="240" w:lineRule="auto"/>
+        <w:rPr>
+          <w:rFonts w:cs="MCS Nask S_U normal."/>
+          <w:sz w:val="32"/>
+          <w:szCs w:val="32"/>
+          <w:lang w:bidi="ar-DZ"/>
+        </w:rPr>
+      </w:pPr>
+    </w:p>
+    <w:p>
+      <w:pPr>
+        <w:tabs>
+          <w:tab w:val="left" w:pos="4267"/>
+          <w:tab w:val="center" w:pos="6661"/>
+        </w:tabs>
+        <w:bidi/>
+        <w:spacing w:line="240" w:lineRule="auto"/>
+        <w:jc w:val="center"/>
+        <w:rPr>
+          <w:rFonts w:cs="MCS Mamloky S_U normal."/>
+          <w:b/>
+          <w:bCs/>
+          <w:sz w:val="24"/>
+          <w:szCs w:val="40"/>
+          <w:rtl/>
+          <w:lang w:bidi="ar-DZ"/>
+        </w:rPr>
+      </w:pPr>
+      <w:r>
+        <w:rPr>
+          <w:rFonts w:cs="MCS Mamloky S_U normal." w:hint="cs"/>
+          <w:b/>
+          <w:bCs/>
+          <w:sz w:val="24"/>
+          <w:szCs w:val="40"/>
+          <w:rtl/>
+          <w:lang w:bidi="ar-DZ"/>
+        </w:rPr>
+        <w:t>مقرر رقم:         المؤرخ في:</w:t>
+      </w:r>
+    </w:p>
+    <w:p>
+      <w:pPr>
+        <w:tabs>
+          <w:tab w:val="left" w:pos="4267"/>
+        </w:tabs>
+        <w:bidi/>
+        <w:spacing w:line="240" w:lineRule="auto"/>
+        <w:ind w:left="2124"/>
+        <w:jc w:val="center"/>
+        <w:rPr>
+          <w:rFonts w:cs="MCS Mamloky S_U normal."/>
+          <w:sz w:val="32"/>
+          <w:szCs w:val="32"/>
+          <w:lang w:bidi="ar-DZ"/>
+        </w:rPr>
+      </w:pPr>
+    </w:p>
+    <w:p>
+      <w:pPr>
+        <w:bidi/>
+        <w:spacing w:line="240" w:lineRule="auto"/>
+        <w:rPr>
+          <w:rFonts w:cs="MCS Nask S_U normal."/>
+          <w:b/>
+          <w:bCs/>
+          <w:sz w:val="28"/>
+          <w:szCs w:val="30"/>
+          <w:lang w:bidi="ar-DZ"/>
+        </w:rPr>
+      </w:pPr>
+      <w:r>
+        <w:rPr>
+          <w:rFonts w:cs="MCS Nask S_U normal." w:hint="cs"/>
+          <w:b/>
+          <w:bCs/>
+          <w:sz w:val="32"/>
+          <w:szCs w:val="34"/>
+          <w:rtl/>
+          <w:lang w:bidi="ar-DZ"/>
+        </w:rPr>
+        <w:t xml:space="preserve">إن مدير النشاط الإجتماعي و التضامن لولاية عين تموشنت </w:t>
+      </w:r>
+    </w:p>
+    <w:p>
+      <w:pPr>
+        <w:bidi/>
+        <w:spacing w:after="0" w:line="240" w:lineRule="auto"/>
+        <w:jc w:val="highKashida"/>
+        <w:rPr>
+          <w:rFonts w:cs="MCS Nask S_U normal."/>
+          <w:sz w:val="28"/>
+          <w:szCs w:val="28"/>
+          <w:lang w:bidi="ar-DZ"/>
+        </w:rPr>
+      </w:pPr>
+      <w:r>
+        <w:rPr>
+          <w:rFonts w:cs="MCS Nask S_U normal." w:hint="cs"/>
+          <w:sz w:val="28"/>
+          <w:szCs w:val="28"/>
+          <w:rtl/>
+          <w:lang w:bidi="ar-DZ"/>
+        </w:rPr>
+        <w:t xml:space="preserve">ـ بمقتضى القانون رقم </w:t>
+      </w:r>
+      <w:r>
+        <w:rPr>
+          <w:rFonts w:ascii="Baskerville Old Face" w:hAnsi="Baskerville Old Face" w:cs="MCS Nask S_U normal."/>
+          <w:sz w:val="28"/>
+          <w:szCs w:val="28"/>
+          <w:rtl/>
+          <w:lang w:bidi="ar-DZ"/>
+        </w:rPr>
+        <w:t>84 -</w:t>
+      </w:r>
+      <w:r>
+        <w:rPr>
+          <w:rFonts w:cs="MCS Nask S_U normal." w:hint="cs"/>
+          <w:sz w:val="28"/>
+          <w:szCs w:val="28"/>
+          <w:rtl/>
+          <w:lang w:bidi="ar-DZ"/>
+        </w:rPr>
+        <w:t xml:space="preserve"> </w:t>
+      </w:r>
+      <w:r>
+        <w:rPr>
+          <w:rFonts w:ascii="Baskerville Old Face" w:hAnsi="Baskerville Old Face" w:cs="MCS Nask S_U normal."/>
+          <w:sz w:val="28"/>
+          <w:szCs w:val="28"/>
+          <w:rtl/>
+          <w:lang w:bidi="ar-DZ"/>
+        </w:rPr>
+        <w:t>09</w:t>
+      </w:r>
+      <w:r>
+        <w:rPr>
+          <w:rFonts w:cs="MCS Nask S_U normal." w:hint="cs"/>
+          <w:sz w:val="28"/>
+          <w:szCs w:val="28"/>
+          <w:rtl/>
+          <w:lang w:bidi="ar-DZ"/>
+        </w:rPr>
+        <w:t xml:space="preserve"> المؤرخ في </w:t>
+      </w:r>
+      <w:r>
+        <w:rPr>
+          <w:rFonts w:ascii="Baskerville Old Face" w:hAnsi="Baskerville Old Face" w:cs="MCS Nask S_U normal."/>
+          <w:sz w:val="28"/>
+          <w:szCs w:val="28"/>
+          <w:rtl/>
+          <w:lang w:bidi="ar-DZ"/>
+        </w:rPr>
+        <w:t>04</w:t>
+      </w:r>
+      <w:r>
+        <w:rPr>
+          <w:rFonts w:cs="MCS Nask S_U normal." w:hint="cs"/>
+          <w:sz w:val="28"/>
+          <w:szCs w:val="28"/>
+          <w:rtl/>
+          <w:lang w:bidi="ar-DZ"/>
+        </w:rPr>
+        <w:t xml:space="preserve">أفريل </w:t>
+      </w:r>
+      <w:r>
+        <w:rPr>
+          <w:rFonts w:ascii="Baskerville Old Face" w:hAnsi="Baskerville Old Face" w:cs="MCS Nask S_U normal."/>
+          <w:sz w:val="28"/>
+          <w:szCs w:val="28"/>
+          <w:rtl/>
+          <w:lang w:bidi="ar-DZ"/>
+        </w:rPr>
+        <w:t>1984</w:t>
+      </w:r>
+      <w:r>
+        <w:rPr>
+          <w:rFonts w:cs="MCS Nask S_U normal." w:hint="cs"/>
+          <w:sz w:val="28"/>
+          <w:szCs w:val="28"/>
+          <w:rtl/>
+          <w:lang w:bidi="ar-DZ"/>
+        </w:rPr>
+        <w:t xml:space="preserve"> المتعلق بالتنظيم الإقليمي للبلاد .</w:t>
+      </w:r>
+    </w:p>
+    <w:p>
+      <w:pPr>
+        <w:bidi/>
+        <w:spacing w:after="0"/>
+        <w:jc w:val="highKashida"/>
+        <w:rPr>
+          <w:rFonts w:cs="MCS Nask S_U normal."/>
+          <w:sz w:val="28"/>
+          <w:szCs w:val="28"/>
+          <w:lang w:bidi="ar-DZ"/>
+        </w:rPr>
+      </w:pPr>
+      <w:r>
+        <w:rPr>
+          <w:rFonts w:cs="MCS Nask S_U normal." w:hint="cs"/>
+          <w:sz w:val="28"/>
+          <w:szCs w:val="28"/>
+          <w:rtl/>
+          <w:lang w:bidi="ar-DZ"/>
+        </w:rPr>
+        <w:t xml:space="preserve">ـ بمقتضى القانون رقم </w:t>
+      </w:r>
+      <w:r>
+        <w:rPr>
+          <w:rFonts w:ascii="Baskerville Old Face" w:hAnsi="Baskerville Old Face" w:cs="MCS Nask S_U normal."/>
+          <w:sz w:val="28"/>
+          <w:szCs w:val="28"/>
+          <w:rtl/>
+          <w:lang w:bidi="ar-DZ"/>
+        </w:rPr>
+        <w:t>18 – 11</w:t>
+      </w:r>
+      <w:r>
+        <w:rPr>
+          <w:rFonts w:cs="MCS Nask S_U normal." w:hint="cs"/>
+          <w:sz w:val="28"/>
+          <w:szCs w:val="28"/>
+          <w:rtl/>
+          <w:lang w:bidi="ar-DZ"/>
+        </w:rPr>
+        <w:t xml:space="preserve"> المؤرخ في </w:t>
+      </w:r>
+      <w:r>
+        <w:rPr>
+          <w:rFonts w:ascii="Baskerville Old Face" w:hAnsi="Baskerville Old Face" w:cs="MCS Nask S_U normal."/>
+          <w:sz w:val="28"/>
+          <w:szCs w:val="28"/>
+          <w:rtl/>
+          <w:lang w:bidi="ar-DZ"/>
+        </w:rPr>
+        <w:t>02</w:t>
+      </w:r>
+      <w:r>
+        <w:rPr>
+          <w:rFonts w:cs="MCS Nask S_U normal." w:hint="cs"/>
+          <w:sz w:val="28"/>
+          <w:szCs w:val="28"/>
+          <w:rtl/>
+          <w:lang w:bidi="ar-DZ"/>
+        </w:rPr>
+        <w:t xml:space="preserve"> جويلية </w:t>
+      </w:r>
+      <w:r>
+        <w:rPr>
+          <w:rFonts w:ascii="Baskerville Old Face" w:hAnsi="Baskerville Old Face" w:cs="MCS Nask S_U normal."/>
+          <w:sz w:val="28"/>
+          <w:szCs w:val="28"/>
+          <w:rtl/>
+          <w:lang w:bidi="ar-DZ"/>
+        </w:rPr>
+        <w:t>2018</w:t>
+      </w:r>
+      <w:r>
+        <w:rPr>
+          <w:rFonts w:cs="MCS Nask S_U normal." w:hint="cs"/>
+          <w:sz w:val="28"/>
+          <w:szCs w:val="28"/>
+          <w:rtl/>
+          <w:lang w:bidi="ar-DZ"/>
+        </w:rPr>
+        <w:t xml:space="preserve"> المتعلق بالصحة .</w:t>
+      </w:r>
+    </w:p>
+    <w:p>
+      <w:pPr>
+        <w:bidi/>
+        <w:spacing w:after="0"/>
+        <w:jc w:val="highKashida"/>
+        <w:rPr>
+          <w:rFonts w:cs="MCS Nask S_U normal."/>
+          <w:sz w:val="28"/>
+          <w:szCs w:val="28"/>
+          <w:rtl/>
+          <w:lang w:bidi="ar-DZ"/>
+        </w:rPr>
+      </w:pPr>
+      <w:r>
+        <w:rPr>
+          <w:rFonts w:cs="MCS Nask S_U normal." w:hint="cs"/>
+          <w:sz w:val="28"/>
+          <w:szCs w:val="28"/>
+          <w:rtl/>
+          <w:lang w:bidi="ar-DZ"/>
+        </w:rPr>
+        <w:t xml:space="preserve">- بمقتضى القانون رقم </w:t>
+      </w:r>
+      <w:r>
+        <w:rPr>
+          <w:rFonts w:ascii="Baskerville Old Face" w:hAnsi="Baskerville Old Face" w:cs="MCS Nask S_U normal."/>
+          <w:sz w:val="28"/>
+          <w:szCs w:val="28"/>
+          <w:rtl/>
+          <w:lang w:bidi="ar-DZ"/>
+        </w:rPr>
+        <w:t>02 - 09</w:t>
+      </w:r>
+      <w:r>
+        <w:rPr>
+          <w:rFonts w:cs="MCS Nask S_U normal." w:hint="cs"/>
+          <w:sz w:val="28"/>
+          <w:szCs w:val="28"/>
+          <w:rtl/>
+          <w:lang w:bidi="ar-DZ"/>
+        </w:rPr>
+        <w:t xml:space="preserve"> المؤرخ في </w:t>
+      </w:r>
+      <w:r>
+        <w:rPr>
+          <w:rFonts w:ascii="Baskerville Old Face" w:hAnsi="Baskerville Old Face" w:cs="MCS Nask S_U normal."/>
+          <w:sz w:val="28"/>
+          <w:szCs w:val="28"/>
+          <w:rtl/>
+          <w:lang w:bidi="ar-DZ"/>
+        </w:rPr>
+        <w:t>08</w:t>
+      </w:r>
+      <w:r>
+        <w:rPr>
+          <w:rFonts w:cs="MCS Nask S_U normal." w:hint="cs"/>
+          <w:sz w:val="28"/>
+          <w:szCs w:val="28"/>
+          <w:rtl/>
+          <w:lang w:bidi="ar-DZ"/>
+        </w:rPr>
+        <w:t xml:space="preserve"> مايو </w:t>
+      </w:r>
+      <w:r>
+        <w:rPr>
+          <w:rFonts w:ascii="Baskerville Old Face" w:hAnsi="Baskerville Old Face" w:cs="MCS Nask S_U normal."/>
+          <w:sz w:val="28"/>
+          <w:szCs w:val="28"/>
+          <w:rtl/>
+          <w:lang w:bidi="ar-DZ"/>
+        </w:rPr>
+        <w:t>2002</w:t>
+      </w:r>
+      <w:r>
+        <w:rPr>
+          <w:rFonts w:cs="MCS Nask S_U normal." w:hint="cs"/>
+          <w:sz w:val="28"/>
+          <w:szCs w:val="28"/>
+          <w:rtl/>
+          <w:lang w:bidi="ar-DZ"/>
+        </w:rPr>
+        <w:t xml:space="preserve"> المتعلق بحماية الأشخاص المعوقين وترقيتهم </w:t>
+      </w:r>
+    </w:p>
+    <w:p>
+      <w:pPr>
+        <w:bidi/>
+        <w:spacing w:after="0"/>
+        <w:jc w:val="highKashida"/>
+        <w:rPr>
+          <w:rFonts w:cs="MCS Nask S_U normal."/>
+          <w:sz w:val="28"/>
+          <w:szCs w:val="28"/>
+          <w:lang w:bidi="ar-DZ"/>
+        </w:rPr>
+      </w:pPr>
+      <w:r>
+        <w:rPr>
+          <w:rFonts w:cs="MCS Nask S_U normal." w:hint="cs"/>
+          <w:sz w:val="28"/>
+          <w:szCs w:val="28"/>
+          <w:rtl/>
+          <w:lang w:bidi="ar-DZ"/>
+        </w:rPr>
+        <w:t xml:space="preserve">ـ بمقتضى القانون رقم </w:t>
+      </w:r>
+      <w:r>
+        <w:rPr>
+          <w:rFonts w:ascii="Baskerville Old Face" w:hAnsi="Baskerville Old Face" w:cs="MCS Nask S_U normal."/>
+          <w:sz w:val="28"/>
+          <w:szCs w:val="28"/>
+          <w:rtl/>
+          <w:lang w:bidi="ar-DZ"/>
+        </w:rPr>
+        <w:t>11 – 10</w:t>
+      </w:r>
+      <w:r>
+        <w:rPr>
+          <w:rFonts w:cs="MCS Nask S_U normal." w:hint="cs"/>
+          <w:sz w:val="28"/>
+          <w:szCs w:val="28"/>
+          <w:rtl/>
+          <w:lang w:bidi="ar-DZ"/>
+        </w:rPr>
+        <w:t xml:space="preserve"> المؤرخ في </w:t>
+      </w:r>
+      <w:r>
+        <w:rPr>
+          <w:rFonts w:ascii="Baskerville Old Face" w:hAnsi="Baskerville Old Face" w:cs="MCS Nask S_U normal."/>
+          <w:sz w:val="28"/>
+          <w:szCs w:val="28"/>
+          <w:rtl/>
+          <w:lang w:bidi="ar-DZ"/>
+        </w:rPr>
+        <w:t>22</w:t>
+      </w:r>
+      <w:r>
+        <w:rPr>
+          <w:rFonts w:cs="MCS Nask S_U normal." w:hint="cs"/>
+          <w:sz w:val="28"/>
+          <w:szCs w:val="28"/>
+          <w:rtl/>
+          <w:lang w:bidi="ar-DZ"/>
+        </w:rPr>
+        <w:t xml:space="preserve"> جوان </w:t>
+      </w:r>
+      <w:r>
+        <w:rPr>
+          <w:rFonts w:ascii="Baskerville Old Face" w:hAnsi="Baskerville Old Face" w:cs="MCS Nask S_U normal."/>
+          <w:sz w:val="28"/>
+          <w:szCs w:val="28"/>
+          <w:rtl/>
+          <w:lang w:bidi="ar-DZ"/>
+        </w:rPr>
+        <w:t>2011</w:t>
+      </w:r>
+      <w:r>
+        <w:rPr>
+          <w:rFonts w:cs="MCS Nask S_U normal." w:hint="cs"/>
+          <w:sz w:val="28"/>
+          <w:szCs w:val="28"/>
+          <w:rtl/>
+          <w:lang w:bidi="ar-DZ"/>
+        </w:rPr>
+        <w:t xml:space="preserve"> المتعلق بالبلدية .</w:t>
+      </w:r>
+    </w:p>
+    <w:p>
+      <w:pPr>
+        <w:bidi/>
+        <w:spacing w:after="0"/>
+        <w:jc w:val="highKashida"/>
+        <w:rPr>
+          <w:rFonts w:cs="MCS Nask S_U normal."/>
+          <w:sz w:val="28"/>
+          <w:szCs w:val="28"/>
+          <w:rtl/>
+          <w:lang w:bidi="ar-DZ"/>
+        </w:rPr>
+      </w:pPr>
+      <w:r>
+        <w:rPr>
+          <w:rFonts w:cs="MCS Nask S_U normal." w:hint="cs"/>
+          <w:sz w:val="28"/>
+          <w:szCs w:val="28"/>
+          <w:rtl/>
+          <w:lang w:bidi="ar-DZ"/>
+        </w:rPr>
+        <w:t xml:space="preserve">ـ بمقتضى القانون رقم </w:t>
+      </w:r>
+      <w:r>
+        <w:rPr>
+          <w:rFonts w:ascii="Baskerville Old Face" w:hAnsi="Baskerville Old Face" w:cs="MCS Nask S_U normal."/>
+          <w:sz w:val="28"/>
+          <w:szCs w:val="28"/>
+          <w:rtl/>
+          <w:lang w:bidi="ar-DZ"/>
+        </w:rPr>
+        <w:t>12 – 07</w:t>
+      </w:r>
+      <w:r>
+        <w:rPr>
+          <w:rFonts w:cs="MCS Nask S_U normal." w:hint="cs"/>
+          <w:sz w:val="28"/>
+          <w:szCs w:val="28"/>
+          <w:rtl/>
+          <w:lang w:bidi="ar-DZ"/>
+        </w:rPr>
+        <w:t xml:space="preserve"> المؤرخ في </w:t>
+      </w:r>
+      <w:r>
+        <w:rPr>
+          <w:rFonts w:ascii="Baskerville Old Face" w:hAnsi="Baskerville Old Face" w:cs="MCS Nask S_U normal."/>
+          <w:sz w:val="28"/>
+          <w:szCs w:val="28"/>
+          <w:rtl/>
+          <w:lang w:bidi="ar-DZ"/>
+        </w:rPr>
+        <w:t>21</w:t>
+      </w:r>
+      <w:r>
+        <w:rPr>
+          <w:rFonts w:cs="MCS Nask S_U normal." w:hint="cs"/>
+          <w:sz w:val="28"/>
+          <w:szCs w:val="28"/>
+          <w:rtl/>
+          <w:lang w:bidi="ar-DZ"/>
+        </w:rPr>
+        <w:t xml:space="preserve"> فيفري </w:t>
+      </w:r>
+      <w:r>
+        <w:rPr>
+          <w:rFonts w:ascii="Baskerville Old Face" w:hAnsi="Baskerville Old Face" w:cs="MCS Nask S_U normal."/>
+          <w:sz w:val="28"/>
+          <w:szCs w:val="28"/>
+          <w:rtl/>
+          <w:lang w:bidi="ar-DZ"/>
+        </w:rPr>
+        <w:t>2012</w:t>
+      </w:r>
+      <w:r>
+        <w:rPr>
+          <w:rFonts w:cs="MCS Nask S_U normal." w:hint="cs"/>
+          <w:sz w:val="28"/>
+          <w:szCs w:val="28"/>
+          <w:rtl/>
+          <w:lang w:bidi="ar-DZ"/>
+        </w:rPr>
+        <w:t xml:space="preserve"> المتعلق بالولاية .</w:t>
+      </w:r>
+    </w:p>
+    <w:p>
+      <w:pPr>
+        <w:bidi/>
+        <w:spacing w:after="0"/>
+        <w:jc w:val="highKashida"/>
+        <w:rPr>
+          <w:rFonts w:cs="MCS Nask S_U normal."/>
+          <w:sz w:val="28"/>
+          <w:szCs w:val="28"/>
+          <w:lang w:bidi="ar-DZ"/>
+        </w:rPr>
+      </w:pPr>
+      <w:r>
+        <w:rPr>
+          <w:rFonts w:cs="MCS Nask S_U normal." w:hint="cs"/>
+          <w:sz w:val="28"/>
+          <w:szCs w:val="28"/>
+          <w:rtl/>
+          <w:lang w:bidi="ar-DZ"/>
+        </w:rPr>
+        <w:t xml:space="preserve">- بمقتضى المرسوم الرئاسي المؤرخ في </w:t>
+      </w:r>
+      <w:r>
+        <w:rPr>
+          <w:rFonts w:ascii="Baskerville Old Face" w:hAnsi="Baskerville Old Face" w:cs="MCS Nask S_U normal." w:hint="cs"/>
+          <w:sz w:val="28"/>
+          <w:szCs w:val="28"/>
+          <w:rtl/>
+          <w:lang w:bidi="ar-DZ"/>
+        </w:rPr>
+        <w:t xml:space="preserve">03 </w:t>
+      </w:r>
+      <w:r>
+        <w:rPr>
+          <w:rFonts w:cs="MCS Nask S_U normal." w:hint="cs"/>
+          <w:sz w:val="28"/>
+          <w:szCs w:val="28"/>
+          <w:rtl/>
+          <w:lang w:bidi="ar-DZ"/>
+        </w:rPr>
+        <w:t xml:space="preserve">جانفي </w:t>
+      </w:r>
+      <w:r>
+        <w:rPr>
+          <w:rFonts w:ascii="Baskerville Old Face" w:hAnsi="Baskerville Old Face" w:cs="MCS Nask S_U normal." w:hint="cs"/>
+          <w:sz w:val="28"/>
+          <w:szCs w:val="28"/>
+          <w:rtl/>
+          <w:lang w:bidi="ar-DZ"/>
+        </w:rPr>
+        <w:t>2019</w:t>
+      </w:r>
+      <w:r>
+        <w:rPr>
+          <w:rFonts w:cs="MCS Nask S_U normal." w:hint="cs"/>
+          <w:sz w:val="28"/>
+          <w:szCs w:val="28"/>
+          <w:rtl/>
+          <w:lang w:bidi="ar-DZ"/>
+        </w:rPr>
+        <w:t xml:space="preserve"> المتضمن تعيين السيد بوزادة محمد بصفته مدير النشاط الإجتماعي والتضامن لولاية عين تموشنت .</w:t>
+      </w:r>
+    </w:p>
+    <w:p>
+      <w:pPr>
+        <w:bidi/>
+        <w:spacing w:after="0"/>
+        <w:jc w:val="highKashida"/>
+        <w:rPr>
+          <w:rFonts w:cs="MCS Nask S_U normal."/>
+          <w:sz w:val="28"/>
+          <w:szCs w:val="28"/>
+          <w:rtl/>
+          <w:lang w:bidi="ar-DZ"/>
+        </w:rPr>
+      </w:pPr>
+      <w:r>
+        <w:rPr>
+          <w:rFonts w:cs="MCS Nask S_U normal." w:hint="cs"/>
+          <w:sz w:val="28"/>
+          <w:szCs w:val="28"/>
+          <w:rtl/>
+          <w:lang w:bidi="ar-DZ"/>
+        </w:rPr>
+        <w:t xml:space="preserve">- بمقتضى المرسوم التنفيذي رقم </w:t>
+      </w:r>
+      <w:r>
+        <w:rPr>
+          <w:rFonts w:ascii="Baskerville Old Face" w:hAnsi="Baskerville Old Face" w:cs="MCS Nask S_U normal."/>
+          <w:sz w:val="28"/>
+          <w:szCs w:val="28"/>
+          <w:rtl/>
+          <w:lang w:bidi="ar-DZ"/>
+        </w:rPr>
+        <w:t>03 – 45</w:t>
+      </w:r>
+      <w:r>
+        <w:rPr>
+          <w:rFonts w:cs="MCS Nask S_U normal." w:hint="cs"/>
+          <w:sz w:val="28"/>
+          <w:szCs w:val="28"/>
+          <w:rtl/>
+          <w:lang w:bidi="ar-DZ"/>
+        </w:rPr>
+        <w:t xml:space="preserve"> المؤرخ في </w:t>
+      </w:r>
+      <w:r>
+        <w:rPr>
+          <w:rFonts w:ascii="Baskerville Old Face" w:hAnsi="Baskerville Old Face" w:cs="MCS Nask S_U normal."/>
+          <w:sz w:val="28"/>
+          <w:szCs w:val="28"/>
+          <w:rtl/>
+          <w:lang w:bidi="ar-DZ"/>
+        </w:rPr>
+        <w:t>19</w:t>
+      </w:r>
+      <w:r>
+        <w:rPr>
+          <w:rFonts w:cs="MCS Nask S_U normal." w:hint="cs"/>
+          <w:sz w:val="28"/>
+          <w:szCs w:val="28"/>
+          <w:rtl/>
+          <w:lang w:bidi="ar-DZ"/>
+        </w:rPr>
+        <w:t xml:space="preserve"> يناير سنة </w:t>
+      </w:r>
+      <w:r>
+        <w:rPr>
+          <w:rFonts w:ascii="Baskerville Old Face" w:hAnsi="Baskerville Old Face" w:cs="MCS Nask S_U normal."/>
+          <w:sz w:val="28"/>
+          <w:szCs w:val="28"/>
+          <w:rtl/>
+          <w:lang w:bidi="ar-DZ"/>
+        </w:rPr>
+        <w:t>2003</w:t>
+      </w:r>
+      <w:r>
+        <w:rPr>
+          <w:rFonts w:cs="MCS Nask S_U normal." w:hint="cs"/>
+          <w:sz w:val="28"/>
+          <w:szCs w:val="28"/>
+          <w:rtl/>
+          <w:lang w:bidi="ar-DZ"/>
+        </w:rPr>
+        <w:t xml:space="preserve"> والمحدد لكيفيات تطبيق أحكام المادة </w:t>
+      </w:r>
+      <w:r>
+        <w:rPr>
+          <w:rFonts w:ascii="Baskerville Old Face" w:hAnsi="Baskerville Old Face" w:cs="MCS Nask S_U normal."/>
+          <w:sz w:val="28"/>
+          <w:szCs w:val="28"/>
+          <w:rtl/>
+          <w:lang w:bidi="ar-DZ"/>
+        </w:rPr>
+        <w:t>07</w:t>
+      </w:r>
+      <w:r>
+        <w:rPr>
+          <w:rFonts w:cs="MCS Nask S_U normal." w:hint="cs"/>
+          <w:sz w:val="28"/>
+          <w:szCs w:val="28"/>
+          <w:rtl/>
+          <w:lang w:bidi="ar-DZ"/>
+        </w:rPr>
+        <w:t xml:space="preserve"> من القانون رقم </w:t>
+      </w:r>
+      <w:r>
+        <w:rPr>
+          <w:rFonts w:ascii="Baskerville Old Face" w:hAnsi="Baskerville Old Face" w:cs="MCS Nask S_U normal."/>
+          <w:sz w:val="28"/>
+          <w:szCs w:val="28"/>
+          <w:rtl/>
+          <w:lang w:bidi="ar-DZ"/>
+        </w:rPr>
+        <w:t>02 – 09</w:t>
+      </w:r>
+      <w:r>
+        <w:rPr>
+          <w:rFonts w:cs="MCS Nask S_U normal." w:hint="cs"/>
+          <w:sz w:val="28"/>
+          <w:szCs w:val="28"/>
+          <w:rtl/>
+          <w:lang w:bidi="ar-DZ"/>
+        </w:rPr>
+        <w:t xml:space="preserve"> المؤرخ في 08 مايو </w:t>
+      </w:r>
+      <w:r>
+        <w:rPr>
+          <w:rFonts w:ascii="Baskerville Old Face" w:hAnsi="Baskerville Old Face" w:cs="MCS Nask S_U normal."/>
+          <w:sz w:val="28"/>
+          <w:szCs w:val="28"/>
+          <w:rtl/>
+          <w:lang w:bidi="ar-DZ"/>
+        </w:rPr>
+        <w:t>2002</w:t>
+      </w:r>
+      <w:r>
+        <w:rPr>
+          <w:rFonts w:cs="MCS Nask S_U normal." w:hint="cs"/>
+          <w:sz w:val="28"/>
+          <w:szCs w:val="28"/>
+          <w:rtl/>
+          <w:lang w:bidi="ar-DZ"/>
+        </w:rPr>
+        <w:t xml:space="preserve"> المتعلق بحماية الأشخاص المعوقين وترقيتهم.</w:t>
+      </w:r>
+    </w:p>
+    <w:p>
+      <w:pPr>
+        <w:bidi/>
+        <w:spacing w:after="0"/>
+        <w:jc w:val="highKashida"/>
+        <w:rPr>
+          <w:rFonts w:cs="MCS Nask S_U normal."/>
+          <w:sz w:val="28"/>
+          <w:szCs w:val="28"/>
+          <w:lang w:bidi="ar-DZ"/>
+        </w:rPr>
+      </w:pPr>
+      <w:r>
+        <w:rPr>
+          <w:rFonts w:cs="MCS Nask S_U normal." w:hint="cs"/>
+          <w:sz w:val="28"/>
+          <w:szCs w:val="28"/>
+          <w:rtl/>
+          <w:lang w:bidi="ar-DZ"/>
+        </w:rPr>
+        <w:t xml:space="preserve">- بمقتضى المرسوم التنفيذي رقم </w:t>
+      </w:r>
+      <w:r>
+        <w:rPr>
+          <w:rFonts w:ascii="Baskerville Old Face" w:hAnsi="Baskerville Old Face" w:cs="MCS Nask S_U normal."/>
+          <w:sz w:val="28"/>
+          <w:szCs w:val="28"/>
+          <w:rtl/>
+          <w:lang w:bidi="ar-DZ"/>
+        </w:rPr>
+        <w:t>03 – 175</w:t>
+      </w:r>
+      <w:r>
+        <w:rPr>
+          <w:rFonts w:cs="MCS Nask S_U normal." w:hint="cs"/>
+          <w:sz w:val="28"/>
+          <w:szCs w:val="28"/>
+          <w:rtl/>
+          <w:lang w:bidi="ar-DZ"/>
+        </w:rPr>
+        <w:t xml:space="preserve"> المؤرخ في </w:t>
+      </w:r>
+      <w:r>
+        <w:rPr>
+          <w:rFonts w:ascii="Baskerville Old Face" w:hAnsi="Baskerville Old Face" w:cs="MCS Nask S_U normal."/>
+          <w:sz w:val="28"/>
+          <w:szCs w:val="28"/>
+          <w:rtl/>
+          <w:lang w:bidi="ar-DZ"/>
+        </w:rPr>
+        <w:t>14</w:t>
+      </w:r>
+      <w:r>
+        <w:rPr>
+          <w:rFonts w:cs="MCS Nask S_U normal." w:hint="cs"/>
+          <w:sz w:val="28"/>
+          <w:szCs w:val="28"/>
+          <w:rtl/>
+          <w:lang w:bidi="ar-DZ"/>
+        </w:rPr>
+        <w:t xml:space="preserve"> أبريل </w:t>
+      </w:r>
+      <w:r>
+        <w:rPr>
+          <w:rFonts w:ascii="Baskerville Old Face" w:hAnsi="Baskerville Old Face" w:cs="MCS Nask S_U normal."/>
+          <w:sz w:val="28"/>
+          <w:szCs w:val="28"/>
+          <w:rtl/>
+          <w:lang w:bidi="ar-DZ"/>
+        </w:rPr>
+        <w:t>2003</w:t>
+      </w:r>
+      <w:r>
+        <w:rPr>
+          <w:rFonts w:cs="MCS Nask S_U normal." w:hint="cs"/>
+          <w:sz w:val="28"/>
+          <w:szCs w:val="28"/>
+          <w:rtl/>
+          <w:lang w:bidi="ar-DZ"/>
+        </w:rPr>
+        <w:t xml:space="preserve"> ، المتعلق بالجنة الطبية الولائية المتخصصة واللجنة الطبية لطعن .</w:t>
+      </w:r>
+    </w:p>
+    <w:p>
+      <w:pPr>
+        <w:bidi/>
+        <w:spacing w:after="0"/>
+        <w:jc w:val="highKashida"/>
+        <w:rPr>
+          <w:rFonts w:cs="MCS Nask S_U normal."/>
+          <w:sz w:val="28"/>
+          <w:szCs w:val="28"/>
+          <w:lang w:bidi="ar-DZ"/>
+        </w:rPr>
+      </w:pPr>
+      <w:r>
+        <w:rPr>
+          <w:rFonts w:cs="MCS Nask S_U normal." w:hint="cs"/>
+          <w:sz w:val="28"/>
+          <w:szCs w:val="28"/>
+          <w:rtl/>
+          <w:lang w:bidi="ar-DZ"/>
+        </w:rPr>
+        <w:t xml:space="preserve">- بمقتضى المرسوم التنفيذي رقم </w:t>
+      </w:r>
+      <w:r>
+        <w:rPr>
+          <w:rFonts w:ascii="Baskerville Old Face" w:hAnsi="Baskerville Old Face" w:cs="MCS Nask S_U normal."/>
+          <w:sz w:val="28"/>
+          <w:szCs w:val="28"/>
+          <w:rtl/>
+          <w:lang w:bidi="ar-DZ"/>
+        </w:rPr>
+        <w:t>10 – 128</w:t>
+      </w:r>
+      <w:r>
+        <w:rPr>
+          <w:rFonts w:cs="MCS Nask S_U normal." w:hint="cs"/>
+          <w:sz w:val="28"/>
+          <w:szCs w:val="28"/>
+          <w:rtl/>
+          <w:lang w:bidi="ar-DZ"/>
+        </w:rPr>
+        <w:t xml:space="preserve"> المؤرخ في </w:t>
+      </w:r>
+      <w:r>
+        <w:rPr>
+          <w:rFonts w:ascii="Baskerville Old Face" w:hAnsi="Baskerville Old Face" w:cs="MCS Nask S_U normal."/>
+          <w:sz w:val="28"/>
+          <w:szCs w:val="28"/>
+          <w:rtl/>
+          <w:lang w:bidi="ar-DZ"/>
+        </w:rPr>
+        <w:t>28</w:t>
+      </w:r>
+      <w:r>
+        <w:rPr>
+          <w:rFonts w:cs="MCS Nask S_U normal." w:hint="cs"/>
+          <w:sz w:val="28"/>
+          <w:szCs w:val="28"/>
+          <w:rtl/>
+          <w:lang w:bidi="ar-DZ"/>
+        </w:rPr>
+        <w:t xml:space="preserve"> أبريل </w:t>
+      </w:r>
+      <w:r>
+        <w:rPr>
+          <w:rFonts w:ascii="Baskerville Old Face" w:hAnsi="Baskerville Old Face" w:cs="MCS Nask S_U normal."/>
+          <w:sz w:val="28"/>
+          <w:szCs w:val="28"/>
+          <w:rtl/>
+          <w:lang w:bidi="ar-DZ"/>
+        </w:rPr>
+        <w:t>2010</w:t>
+      </w:r>
+      <w:r>
+        <w:rPr>
+          <w:rFonts w:cs="MCS Nask S_U normal." w:hint="cs"/>
+          <w:sz w:val="28"/>
+          <w:szCs w:val="28"/>
+          <w:rtl/>
+          <w:lang w:bidi="ar-DZ"/>
+        </w:rPr>
+        <w:t xml:space="preserve"> المتضمن تعديل وتنظيم مديرية النشاط الإجتماعي للولاية . </w:t>
+      </w:r>
+    </w:p>
+    <w:p>
+      <w:pPr>
+        <w:bidi/>
+        <w:spacing w:after="0"/>
+        <w:jc w:val="highKashida"/>
+        <w:rPr>
+          <w:rFonts w:cs="MCS Nask S_U normal."/>
+          <w:sz w:val="28"/>
+          <w:szCs w:val="28"/>
+          <w:lang w:bidi="ar-DZ"/>
+        </w:rPr>
+      </w:pPr>
+      <w:r>
+        <w:rPr>
+          <w:rFonts w:cs="MCS Nask S_U normal." w:hint="cs"/>
+          <w:sz w:val="28"/>
+          <w:szCs w:val="28"/>
+          <w:rtl/>
+          <w:lang w:bidi="ar-DZ"/>
+        </w:rPr>
+        <w:t xml:space="preserve">- بمقتضى المرسوم التنفيذي رقم </w:t>
+      </w:r>
+      <w:r>
+        <w:rPr>
+          <w:rFonts w:ascii="Baskerville Old Face" w:hAnsi="Baskerville Old Face" w:cs="MCS Nask S_U normal." w:hint="cs"/>
+          <w:sz w:val="28"/>
+          <w:szCs w:val="28"/>
+          <w:rtl/>
+          <w:lang w:bidi="ar-DZ"/>
+        </w:rPr>
+        <w:t xml:space="preserve">19 -273 المؤرخ في 08 أكتوبر 2019المعدل للمرسوم التنفيذي رقم </w:t>
+      </w:r>
+      <w:r>
+        <w:rPr>
+          <w:rFonts w:ascii="Baskerville Old Face" w:hAnsi="Baskerville Old Face" w:cs="MCS Nask S_U normal."/>
+          <w:sz w:val="28"/>
+          <w:szCs w:val="28"/>
+          <w:rtl/>
+          <w:lang w:bidi="ar-DZ"/>
+        </w:rPr>
+        <w:t>03 – 45</w:t>
+      </w:r>
+      <w:r>
+        <w:rPr>
+          <w:rFonts w:cs="MCS Nask S_U normal." w:hint="cs"/>
+          <w:sz w:val="28"/>
+          <w:szCs w:val="28"/>
+          <w:rtl/>
+          <w:lang w:bidi="ar-DZ"/>
+        </w:rPr>
+        <w:t xml:space="preserve"> المؤرخ في </w:t>
+      </w:r>
+      <w:r>
+        <w:rPr>
+          <w:rFonts w:ascii="Baskerville Old Face" w:hAnsi="Baskerville Old Face" w:cs="MCS Nask S_U normal."/>
+          <w:sz w:val="28"/>
+          <w:szCs w:val="28"/>
+          <w:rtl/>
+          <w:lang w:bidi="ar-DZ"/>
+        </w:rPr>
+        <w:t>19</w:t>
+      </w:r>
+      <w:r>
+        <w:rPr>
+          <w:rFonts w:cs="MCS Nask S_U normal." w:hint="cs"/>
+          <w:sz w:val="28"/>
+          <w:szCs w:val="28"/>
+          <w:rtl/>
+          <w:lang w:bidi="ar-DZ"/>
+        </w:rPr>
+        <w:t xml:space="preserve"> يناير سنة </w:t>
+      </w:r>
+      <w:r>
+        <w:rPr>
+          <w:rFonts w:ascii="Baskerville Old Face" w:hAnsi="Baskerville Old Face" w:cs="MCS Nask S_U normal."/>
+          <w:sz w:val="28"/>
+          <w:szCs w:val="28"/>
+          <w:rtl/>
+          <w:lang w:bidi="ar-DZ"/>
+        </w:rPr>
+        <w:t>2003</w:t>
+      </w:r>
+      <w:r>
+        <w:rPr>
+          <w:rFonts w:cs="MCS Nask S_U normal." w:hint="cs"/>
+          <w:sz w:val="28"/>
+          <w:szCs w:val="28"/>
+          <w:rtl/>
+          <w:lang w:bidi="ar-DZ"/>
+        </w:rPr>
+        <w:t xml:space="preserve"> والمحدد لكيفيات تطبيق أحكام المادة </w:t>
+      </w:r>
+      <w:r>
+        <w:rPr>
+          <w:rFonts w:ascii="Baskerville Old Face" w:hAnsi="Baskerville Old Face" w:cs="MCS Nask S_U normal."/>
+          <w:sz w:val="28"/>
+          <w:szCs w:val="28"/>
+          <w:rtl/>
+          <w:lang w:bidi="ar-DZ"/>
+        </w:rPr>
+        <w:t>07</w:t>
+      </w:r>
+      <w:r>
+        <w:rPr>
+          <w:rFonts w:cs="MCS Nask S_U normal." w:hint="cs"/>
+          <w:sz w:val="28"/>
+          <w:szCs w:val="28"/>
+          <w:rtl/>
+          <w:lang w:bidi="ar-DZ"/>
+        </w:rPr>
+        <w:t xml:space="preserve"> من القانون رقم </w:t>
+      </w:r>
+      <w:r>
+        <w:rPr>
+          <w:rFonts w:ascii="Baskerville Old Face" w:hAnsi="Baskerville Old Face" w:cs="MCS Nask S_U normal."/>
+          <w:sz w:val="28"/>
+          <w:szCs w:val="28"/>
+          <w:rtl/>
+          <w:lang w:bidi="ar-DZ"/>
+        </w:rPr>
+        <w:t>02 – 09</w:t>
+      </w:r>
+      <w:r>
+        <w:rPr>
+          <w:rFonts w:cs="MCS Nask S_U normal." w:hint="cs"/>
+          <w:sz w:val="28"/>
+          <w:szCs w:val="28"/>
+          <w:rtl/>
+          <w:lang w:bidi="ar-DZ"/>
+        </w:rPr>
+        <w:t xml:space="preserve"> المؤرخ في 08 مايو </w:t>
+      </w:r>
+      <w:r>
+        <w:rPr>
+          <w:rFonts w:ascii="Baskerville Old Face" w:hAnsi="Baskerville Old Face" w:cs="MCS Nask S_U normal."/>
+          <w:sz w:val="28"/>
+          <w:szCs w:val="28"/>
+          <w:rtl/>
+          <w:lang w:bidi="ar-DZ"/>
+        </w:rPr>
+        <w:t>2002</w:t>
+      </w:r>
+      <w:r>
+        <w:rPr>
+          <w:rFonts w:cs="MCS Nask S_U normal." w:hint="cs"/>
+          <w:sz w:val="28"/>
+          <w:szCs w:val="28"/>
+          <w:rtl/>
+          <w:lang w:bidi="ar-DZ"/>
+        </w:rPr>
+        <w:t xml:space="preserve"> المتعلق بحماية الأشخاص المعوقين وترقيتهم.</w:t>
+      </w:r>
+    </w:p>
+    <w:p>
+      <w:pPr>
+        <w:bidi/>
+        <w:spacing w:after="0"/>
+        <w:jc w:val="highKashida"/>
+        <w:rPr>
+          <w:rFonts w:cs="MCS Nask S_U normal."/>
+          <w:sz w:val="28"/>
+          <w:szCs w:val="28"/>
+          <w:lang w:bidi="ar-DZ"/>
+        </w:rPr>
+      </w:pPr>
+      <w:r>
+        <w:rPr>
+          <w:rFonts w:cs="MCS Nask S_U normal." w:hint="cs"/>
+          <w:sz w:val="28"/>
+          <w:szCs w:val="28"/>
+          <w:rtl/>
+          <w:lang w:bidi="ar-DZ"/>
+        </w:rPr>
+        <w:t xml:space="preserve">- بمقتضى القرار رقم </w:t>
+      </w:r>
+      <w:r>
+        <w:rPr>
+          <w:rFonts w:ascii="Baskerville Old Face" w:hAnsi="Baskerville Old Face" w:cs="MCS Nask S_U normal." w:hint="cs"/>
+          <w:sz w:val="28"/>
+          <w:szCs w:val="28"/>
+          <w:rtl/>
+          <w:lang w:bidi="ar-DZ"/>
+        </w:rPr>
+        <w:t>1126</w:t>
+      </w:r>
+      <w:r>
+        <w:rPr>
+          <w:rFonts w:cs="MCS Nask S_U normal." w:hint="cs"/>
+          <w:sz w:val="28"/>
+          <w:szCs w:val="28"/>
+          <w:rtl/>
+          <w:lang w:bidi="ar-DZ"/>
+        </w:rPr>
+        <w:t xml:space="preserve"> المؤرخ في </w:t>
+      </w:r>
+      <w:r>
+        <w:rPr>
+          <w:rFonts w:ascii="Baskerville Old Face" w:hAnsi="Baskerville Old Face" w:cs="MCS Nask S_U normal." w:hint="cs"/>
+          <w:sz w:val="28"/>
+          <w:szCs w:val="28"/>
+          <w:rtl/>
+          <w:lang w:bidi="ar-DZ"/>
+        </w:rPr>
+        <w:t>12</w:t>
+      </w:r>
+      <w:r>
+        <w:rPr>
+          <w:rFonts w:cs="MCS Nask S_U normal." w:hint="cs"/>
+          <w:sz w:val="28"/>
+          <w:szCs w:val="28"/>
+          <w:rtl/>
+          <w:lang w:bidi="ar-DZ"/>
+        </w:rPr>
+        <w:t xml:space="preserve"> سبتمبر </w:t>
+      </w:r>
+      <w:r>
+        <w:rPr>
+          <w:rFonts w:ascii="Baskerville Old Face" w:hAnsi="Baskerville Old Face" w:cs="MCS Nask S_U normal." w:hint="cs"/>
+          <w:sz w:val="28"/>
+          <w:szCs w:val="28"/>
+          <w:rtl/>
+          <w:lang w:bidi="ar-DZ"/>
+        </w:rPr>
+        <w:t>2019</w:t>
+      </w:r>
+      <w:r>
+        <w:rPr>
+          <w:rFonts w:cs="MCS Nask S_U normal." w:hint="cs"/>
+          <w:sz w:val="28"/>
+          <w:szCs w:val="28"/>
+          <w:rtl/>
+          <w:lang w:bidi="ar-DZ"/>
+        </w:rPr>
+        <w:t xml:space="preserve"> المتضمن إنشاء اللجنة الطبية الولائية المتخصصة.</w:t>
+      </w:r>
+    </w:p>
     <w:p>
       <w:pPr>
         <w:tabs>
           <w:tab w:val="left" w:pos="2360"/>
         </w:tabs>
         <w:bidi/>
-        <w:spacing w:after="0" w:line="240" w:lineRule="auto"/>
-        <w:rPr>
-          <w:rFonts w:cs="MCS Nask S_U normal."/>
-          <w:sz w:val="28"/>
-          <w:szCs w:val="28"/>
-          <w:lang w:bidi="ar-DZ"/>
-        </w:rPr>
-      </w:pPr>
+        <w:spacing w:after="0"/>
+        <w:ind w:left="-1"/>
+        <w:rPr>
+          <w:rFonts w:cs="MCS Nask S_U normal."/>
+          <w:sz w:val="28"/>
+          <w:szCs w:val="28"/>
+          <w:rtl/>
+          <w:lang w:bidi="ar-DZ"/>
+        </w:rPr>
+      </w:pPr>
+      <w:r>
+        <w:rPr>
+          <w:rFonts w:cs="MCS Nask S_U normal."/>
+          <w:sz w:val="28"/>
+          <w:szCs w:val="28"/>
+          <w:lang w:bidi="ar-DZ"/>
+        </w:rPr>
+        <w:t xml:space="preserve">  </w:t>
+      </w:r>
+      <w:r>
+        <w:rPr>
+          <w:rFonts w:cs="MCS Nask S_U normal." w:hint="cs"/>
+          <w:sz w:val="28"/>
+          <w:szCs w:val="28"/>
+          <w:rtl/>
+          <w:lang w:bidi="ar-DZ"/>
+        </w:rPr>
+        <w:t xml:space="preserve">- بنــــاءا على بطاقة المعوق للسيد: مغني ريمة تحت رقم </w:t>
+      </w:r>
+      <w:r>
+        <w:rPr>
+          <w:rFonts w:cs="MCS Nask S_U normal."/>
+          <w:sz w:val="28"/>
+          <w:szCs w:val="28"/>
+          <w:lang w:bidi="ar-DZ"/>
+        </w:rPr>
+        <w:t xml:space="preserve"> </w:t>
+      </w:r>
+      <w:r>
+        <w:rPr>
+          <w:rFonts w:cs="MCS Nask S_U normal." w:hint="cs"/>
+          <w:sz w:val="28"/>
+          <w:szCs w:val="28"/>
+          <w:rtl/>
+          <w:lang w:bidi="ar-DZ"/>
+        </w:rPr>
+        <w:t xml:space="preserve"> </w:t>
+      </w:r>
+      <w:r>
+        <w:rPr>
+          <w:rFonts w:cs="MCS Nask S_U normal."/>
+          <w:sz w:val="28"/>
+          <w:szCs w:val="28"/>
+          <w:lang w:bidi="ar-DZ"/>
+        </w:rPr>
+        <w:t>${nCart}</w:t>
+      </w:r>
+      <w:r>
+        <w:rPr>
+          <w:rFonts w:cs="MCS Nask S_U normal." w:hint="cs"/>
+          <w:sz w:val="28"/>
+          <w:szCs w:val="28"/>
+          <w:rtl/>
+          <w:lang w:bidi="ar-DZ"/>
+        </w:rPr>
+        <w:t xml:space="preserve"> الصادرة بـــــتاريخ:  </w:t>
+      </w:r>
+      <w:r>
+        <w:rPr>
+          <w:rFonts w:cs="MCS Nask S_U normal."/>
+          <w:sz w:val="28"/>
+          <w:szCs w:val="28"/>
+          <w:lang w:bidi="ar-DZ"/>
+        </w:rPr>
+        <w:t>${dateCart}</w:t>
+      </w:r>
     </w:p>
     <w:p>
       <w:pPr>
@@ -23,14 +1368,33 @@
           <w:tab w:val="left" w:pos="2360"/>
         </w:tabs>
         <w:bidi/>
-        <w:spacing w:after="0" w:line="240" w:lineRule="auto"/>
-        <w:rPr>
-          <w:rFonts w:cs="MCS Nask S_U normal."/>
-          <w:sz w:val="28"/>
-          <w:szCs w:val="28"/>
-          <w:lang w:bidi="ar-DZ"/>
-        </w:rPr>
-      </w:pPr>
+        <w:spacing w:after="0"/>
+        <w:rPr>
+          <w:rFonts w:cs="MCS Nask S_U normal."/>
+          <w:sz w:val="28"/>
+          <w:szCs w:val="28"/>
+          <w:lang w:bidi="ar-DZ"/>
+        </w:rPr>
+      </w:pPr>
+      <w:r>
+        <w:rPr>
+          <w:rFonts w:cs="MCS Nask S_U normal." w:hint="cs"/>
+          <w:sz w:val="28"/>
+          <w:szCs w:val="28"/>
+          <w:rtl/>
+          <w:lang w:bidi="ar-DZ"/>
+        </w:rPr>
+        <w:t xml:space="preserve"> - بــــنـاءا على مــحــضـر الــــلــــجنــة الــــطبـــــيـــة الولائـــــية المنعقـــــدة بـــتــاريــــخ : </w:t>
+      </w:r>
+      <w:r>
+        <w:rPr>
+          <w:rFonts w:cs="MCS Nask S_U normal."/>
+          <w:sz w:val="28"/>
+          <w:szCs w:val="28"/>
+          <w:lang w:bidi="ar-DZ"/>
+        </w:rPr>
+        <w:t>${dateCommission}</w:t>
+      </w:r>
     </w:p>
     <w:p>
       <w:pPr>
@@ -40,6 +1404,117 @@
         <w:bidi/>
         <w:spacing w:after="0" w:line="240" w:lineRule="auto"/>
         <w:rPr>
+          <w:rFonts w:cs="MCS Nask S_U normal." w:hint="cs"/>
+          <w:sz w:val="28"/>
+          <w:szCs w:val="28"/>
+          <w:rtl/>
+          <w:lang w:bidi="ar-DZ"/>
+        </w:rPr>
+      </w:pPr>
+    </w:p>
+    <w:p>
+      <w:pPr>
+        <w:tabs>
+          <w:tab w:val="left" w:pos="2360"/>
+        </w:tabs>
+        <w:bidi/>
+        <w:spacing w:after="0" w:line="240" w:lineRule="auto"/>
+        <w:rPr>
+          <w:rFonts w:cs="MCS Nask S_U normal." w:hint="cs"/>
+          <w:sz w:val="28"/>
+          <w:szCs w:val="28"/>
+          <w:rtl/>
+          <w:lang w:bidi="ar-DZ"/>
+        </w:rPr>
+      </w:pPr>
+    </w:p>
+    <w:p>
+      <w:pPr>
+        <w:tabs>
+          <w:tab w:val="left" w:pos="2360"/>
+        </w:tabs>
+        <w:bidi/>
+        <w:spacing w:after="0" w:line="240" w:lineRule="auto"/>
+        <w:rPr>
+          <w:rFonts w:cs="MCS Nask S_U normal." w:hint="cs"/>
+          <w:sz w:val="28"/>
+          <w:szCs w:val="28"/>
+          <w:rtl/>
+          <w:lang w:bidi="ar-DZ"/>
+        </w:rPr>
+      </w:pPr>
+    </w:p>
+    <w:p>
+      <w:pPr>
+        <w:tabs>
+          <w:tab w:val="left" w:pos="2360"/>
+        </w:tabs>
+        <w:bidi/>
+        <w:spacing w:after="0" w:line="240" w:lineRule="auto"/>
+        <w:rPr>
+          <w:rFonts w:cs="MCS Nask S_U normal." w:hint="cs"/>
+          <w:sz w:val="28"/>
+          <w:szCs w:val="28"/>
+          <w:rtl/>
+          <w:lang w:bidi="ar-DZ"/>
+        </w:rPr>
+      </w:pPr>
+    </w:p>
+    <w:p>
+      <w:pPr>
+        <w:tabs>
+          <w:tab w:val="left" w:pos="2360"/>
+        </w:tabs>
+        <w:bidi/>
+        <w:spacing w:after="0" w:line="240" w:lineRule="auto"/>
+        <w:rPr>
+          <w:rFonts w:cs="MCS Nask S_U normal." w:hint="cs"/>
+          <w:sz w:val="28"/>
+          <w:szCs w:val="28"/>
+          <w:rtl/>
+          <w:lang w:bidi="ar-DZ"/>
+        </w:rPr>
+      </w:pPr>
+    </w:p>
+    <w:p>
+      <w:pPr>
+        <w:tabs>
+          <w:tab w:val="left" w:pos="2360"/>
+        </w:tabs>
+        <w:bidi/>
+        <w:spacing w:after="0" w:line="240" w:lineRule="auto"/>
+        <w:rPr>
+          <w:rFonts w:cs="MCS Nask S_U normal." w:hint="cs"/>
+          <w:sz w:val="28"/>
+          <w:szCs w:val="28"/>
+          <w:rtl/>
+          <w:lang w:bidi="ar-DZ"/>
+        </w:rPr>
+      </w:pPr>
+    </w:p>
+    <w:p>
+      <w:pPr>
+        <w:tabs>
+          <w:tab w:val="left" w:pos="2360"/>
+        </w:tabs>
+        <w:bidi/>
+        <w:spacing w:after="0" w:line="240" w:lineRule="auto"/>
+        <w:rPr>
+          <w:rFonts w:cs="MCS Nask S_U normal."/>
+          <w:sz w:val="28"/>
+          <w:szCs w:val="28"/>
+          <w:lang w:bidi="ar-DZ"/>
+        </w:rPr>
+      </w:pPr>
+    </w:p>
+    <w:p>
+      <w:pPr>
+        <w:tabs>
+          <w:tab w:val="left" w:pos="2360"/>
+        </w:tabs>
+        <w:bidi/>
+        <w:spacing w:after="0" w:line="240" w:lineRule="auto"/>
+        <w:rPr>
           <w:rFonts w:cs="MCS Nask S_U normal."/>
           <w:sz w:val="28"/>
           <w:szCs w:val="28"/>
@@ -69,6 +1544,7 @@
           <w:rtl/>
           <w:lang w:bidi="ar-DZ"/>
         </w:rPr>
+        <w:lastRenderedPageBreak/>
         <w:t xml:space="preserve">- </w:t>
       </w:r>
       <w:r>
@@ -144,18 +1620,6 @@
           <w:lang w:bidi="ar-DZ"/>
         </w:rPr>
         <w:t>تخصص منحة مالية مبلغها عشرة آلاف دينار جزائري</w:t>
-      </w:r>
-      <w:r>
-        <w:rPr>
-          <w:rFonts w:cs="MCS Nask S_U normal." w:hint="cs"/>
-          <w:b/>
-          <w:bCs/>
-          <w:sz w:val="32"/>
-          <w:szCs w:val="32"/>
-          <w:rtl/>
-          <w:lang w:bidi="ar-DZ"/>
-        </w:rPr>
-        <w:t xml:space="preserve">               </w:t>
       </w:r>
       <w:r>
         <w:rPr>
@@ -190,13 +1654,14 @@
       </w:pPr>
       <w:r>
         <w:rPr>
-          <w:rFonts w:cs="MCS Hijon S_U normal." w:hint="cs"/>
-          <w:sz w:val="28"/>
-          <w:szCs w:val="28"/>
-          <w:rtl/>
-          <w:lang w:bidi="ar-DZ"/>
-        </w:rPr>
-        <w:t xml:space="preserve">                      </w:t>
+          <w:rFonts w:cs="MCS Nask S_U normal."/>
+          <w:b/>
+          <w:bCs/>
+          <w:sz w:val="28"/>
+          <w:szCs w:val="28"/>
+          <w:lang w:bidi="ar-DZ"/>
+        </w:rPr>
+        <w:t xml:space="preserve">                               </w:t>
       </w:r>
       <w:r>
         <w:rPr>
@@ -219,90 +1684,29 @@
           <w:szCs w:val="28"/>
           <w:lang w:bidi="ar-DZ"/>
         </w:rPr>
-        <w:t>${</w:t>
-      </w:r>
-      <w:proofErr w:type="spellStart"/>
-      <w:r>
-        <w:rPr>
-          <w:rFonts w:cs="MCS Nask S_U normal."/>
-          <w:b/>
-          <w:bCs/>
-          <w:sz w:val="28"/>
-          <w:szCs w:val="28"/>
-          <w:lang w:bidi="ar-DZ"/>
-        </w:rPr>
-        <w:t>nomAr</w:t>
-      </w:r>
-      <w:proofErr w:type="spellEnd"/>
-      <w:r>
-        <w:rPr>
-          <w:rFonts w:cs="MCS Nask S_U normal."/>
-          <w:b/>
-          <w:bCs/>
-          <w:sz w:val="28"/>
-          <w:szCs w:val="28"/>
-          <w:lang w:bidi="ar-DZ"/>
-        </w:rPr>
-        <w:t>}</w:t>
-      </w:r>
-      <w:r>
-        <w:rPr>
-          <w:rFonts w:cs="MCS Nask S_U normal." w:hint="cs"/>
-          <w:b/>
-          <w:bCs/>
-          <w:sz w:val="28"/>
-          <w:szCs w:val="28"/>
-          <w:rtl/>
-          <w:lang w:bidi="ar-DZ"/>
-        </w:rPr>
-        <w:t xml:space="preserve">  </w:t>
-      </w:r>
-      <w:r>
-        <w:rPr>
-          <w:rFonts w:cs="MCS Nask S_U normal."/>
-          <w:b/>
-          <w:bCs/>
-          <w:sz w:val="28"/>
-          <w:szCs w:val="28"/>
-          <w:lang w:bidi="ar-DZ"/>
-        </w:rPr>
-        <w:t>${</w:t>
-      </w:r>
-      <w:proofErr w:type="spellStart"/>
-      <w:r>
-        <w:rPr>
-          <w:rFonts w:cs="MCS Nask S_U normal."/>
-          <w:b/>
-          <w:bCs/>
-          <w:sz w:val="28"/>
-          <w:szCs w:val="28"/>
-          <w:lang w:bidi="ar-DZ"/>
-        </w:rPr>
-        <w:t>prenomAr</w:t>
-      </w:r>
-      <w:proofErr w:type="spellEnd"/>
-      <w:r>
-        <w:rPr>
-          <w:rFonts w:cs="MCS Nask S_U normal."/>
-          <w:b/>
-          <w:bCs/>
-          <w:sz w:val="28"/>
-          <w:szCs w:val="28"/>
-          <w:lang w:bidi="ar-DZ"/>
-        </w:rPr>
-        <w:t>}</w:t>
-      </w:r>
-      <w:r>
-        <w:rPr>
-          <w:rFonts w:cs="MCS Nask S_U normal." w:hint="cs"/>
-          <w:b/>
-          <w:bCs/>
-          <w:sz w:val="28"/>
-          <w:szCs w:val="28"/>
-          <w:rtl/>
-          <w:lang w:bidi="ar-DZ"/>
-        </w:rPr>
-        <w:t xml:space="preserve">   </w:t>
+        <w:t>${nomAr}</w:t>
+      </w:r>
+      <w:r>
+        <w:rPr>
+          <w:rFonts w:cs="MCS Nask S_U normal."/>
+          <w:b/>
+          <w:bCs/>
+          <w:sz w:val="28"/>
+          <w:szCs w:val="28"/>
+          <w:lang w:bidi="ar-DZ"/>
+        </w:rPr>
+        <w:t xml:space="preserve"> </w:t>
+      </w:r>
+      <w:r>
+        <w:rPr>
+          <w:rFonts w:cs="MCS Nask S_U normal."/>
+          <w:b/>
+          <w:bCs/>
+          <w:sz w:val="28"/>
+          <w:szCs w:val="28"/>
+          <w:lang w:bidi="ar-DZ"/>
+        </w:rPr>
+        <w:t>${prenomAr}</w:t>
       </w:r>
     </w:p>
     <w:p>
@@ -325,15 +1729,14 @@
       </w:pPr>
       <w:r>
         <w:rPr>
-          <w:rFonts w:cs="MCS Nask S_U normal." w:hint="cs"/>
-          <w:b/>
-          <w:bCs/>
-          <w:sz w:val="28"/>
-          <w:szCs w:val="28"/>
-          <w:rtl/>
-          <w:lang w:bidi="ar-DZ"/>
-        </w:rPr>
-        <w:t xml:space="preserve">                      </w:t>
+          <w:rFonts w:cs="MCS Nask S_U normal."/>
+          <w:b/>
+          <w:bCs/>
+          <w:sz w:val="28"/>
+          <w:szCs w:val="28"/>
+          <w:lang w:bidi="ar-DZ"/>
+        </w:rPr>
+        <w:t xml:space="preserve">                              </w:t>
       </w:r>
       <w:r>
         <w:rPr>
@@ -349,62 +1752,25 @@
       </w:r>
       <w:r>
         <w:rPr>
-          <w:rFonts w:cs="MCS Nask S_U normal." w:hint="cs"/>
-          <w:b/>
-          <w:bCs/>
-          <w:sz w:val="28"/>
-          <w:szCs w:val="28"/>
-          <w:rtl/>
-          <w:lang w:bidi="ar-DZ"/>
-        </w:rPr>
-        <w:t xml:space="preserve">  </w:t>
-      </w:r>
-      <w:r>
-        <w:rPr>
-          <w:rFonts w:cs="MCS Nask S_U normal."/>
-          <w:b/>
-          <w:bCs/>
-          <w:sz w:val="28"/>
-          <w:szCs w:val="28"/>
-          <w:lang w:bidi="ar-DZ"/>
-        </w:rPr>
-        <w:t>${</w:t>
-      </w:r>
-      <w:proofErr w:type="spellStart"/>
-      <w:r>
-        <w:rPr>
-          <w:rFonts w:cs="MCS Nask S_U normal."/>
-          <w:b/>
-          <w:bCs/>
-          <w:sz w:val="28"/>
-          <w:szCs w:val="28"/>
-          <w:lang w:bidi="ar-DZ"/>
-        </w:rPr>
-        <w:t>dob</w:t>
-      </w:r>
-      <w:proofErr w:type="spellEnd"/>
-      <w:r>
-        <w:rPr>
-          <w:rFonts w:cs="MCS Nask S_U normal."/>
-          <w:b/>
-          <w:bCs/>
-          <w:sz w:val="28"/>
-          <w:szCs w:val="28"/>
-          <w:lang w:bidi="ar-DZ"/>
-        </w:rPr>
-        <w:t>}</w:t>
-      </w:r>
-      <w:r>
-        <w:rPr>
-          <w:rFonts w:cs="MCS Nask S_U normal." w:hint="cs"/>
-          <w:b/>
-          <w:bCs/>
-          <w:sz w:val="28"/>
-          <w:szCs w:val="28"/>
-          <w:rtl/>
-          <w:lang w:bidi="ar-DZ"/>
-        </w:rPr>
-        <w:t xml:space="preserve">                          </w:t>
+          <w:rFonts w:cs="MCS Nask S_U normal."/>
+          <w:b/>
+          <w:bCs/>
+          <w:sz w:val="28"/>
+          <w:szCs w:val="28"/>
+          <w:lang w:bidi="ar-DZ"/>
+        </w:rPr>
+        <w:t xml:space="preserve">                             </w:t>
+      </w:r>
+      <w:r>
+        <w:rPr>
+          <w:rFonts w:cs="MCS Nask S_U normal."/>
+          <w:b/>
+          <w:bCs/>
+          <w:sz w:val="28"/>
+          <w:szCs w:val="28"/>
+          <w:lang w:bidi="ar-DZ"/>
+        </w:rPr>
+        <w:t>${dob}</w:t>
       </w:r>
       <w:r>
         <w:rPr>
@@ -454,29 +1820,16 @@
       </w:r>
       <w:bookmarkStart w:id="0" w:name="_GoBack"/>
       <w:bookmarkEnd w:id="0"/>
-      <w:proofErr w:type="spellStart"/>
-      <w:r>
-        <w:rPr>
-          <w:rFonts w:cs="MCS Nask S_U normal."/>
-          <w:b/>
-          <w:bCs/>
-          <w:sz w:val="28"/>
-          <w:szCs w:val="28"/>
-          <w:lang w:bidi="ar-DZ"/>
-        </w:rPr>
-        <w:t>communeNaiAr</w:t>
-      </w:r>
-      <w:proofErr w:type="spellEnd"/>
-      <w:r>
-        <w:rPr>
-          <w:rFonts w:cs="MCS Nask S_U normal."/>
-          <w:b/>
-          <w:bCs/>
-          <w:sz w:val="28"/>
-          <w:szCs w:val="28"/>
-          <w:lang w:bidi="ar-DZ"/>
-        </w:rPr>
-        <w:t>}</w:t>
+      <w:r>
+        <w:rPr>
+          <w:rFonts w:cs="MCS Nask S_U normal."/>
+          <w:b/>
+          <w:bCs/>
+          <w:sz w:val="28"/>
+          <w:szCs w:val="28"/>
+          <w:lang w:bidi="ar-DZ"/>
+        </w:rPr>
+        <w:t>communeNaiAr}</w:t>
       </w:r>
     </w:p>
     <w:p>
@@ -525,78 +1878,52 @@
           <w:rtl/>
           <w:lang w:bidi="ar-DZ"/>
         </w:rPr>
-        <w:t xml:space="preserve">                      السـاكن:</w:t>
-      </w:r>
-      <w:r>
-        <w:rPr>
-          <w:rFonts w:cs="MCS Nask S_U normal." w:hint="cs"/>
-          <w:b/>
-          <w:bCs/>
-          <w:sz w:val="28"/>
-          <w:szCs w:val="28"/>
-          <w:rtl/>
-          <w:lang w:bidi="ar-DZ"/>
-        </w:rPr>
-        <w:t xml:space="preserve">  </w:t>
-      </w:r>
-      <w:r>
-        <w:rPr>
-          <w:rFonts w:cs="MCS Nask S_U normal."/>
-          <w:b/>
-          <w:bCs/>
-          <w:sz w:val="28"/>
-          <w:szCs w:val="28"/>
-          <w:lang w:bidi="ar-DZ"/>
-        </w:rPr>
-        <w:t>${</w:t>
-      </w:r>
-      <w:proofErr w:type="spellStart"/>
-      <w:r>
-        <w:rPr>
-          <w:rFonts w:cs="MCS Nask S_U normal."/>
-          <w:b/>
-          <w:bCs/>
-          <w:sz w:val="28"/>
-          <w:szCs w:val="28"/>
-          <w:lang w:bidi="ar-DZ"/>
-        </w:rPr>
-        <w:t>addressAr</w:t>
-      </w:r>
-      <w:proofErr w:type="spellEnd"/>
-      <w:r>
-        <w:rPr>
-          <w:rFonts w:cs="MCS Nask S_U normal."/>
-          <w:b/>
-          <w:bCs/>
-          <w:sz w:val="28"/>
-          <w:szCs w:val="28"/>
-          <w:lang w:bidi="ar-DZ"/>
-        </w:rPr>
-        <w:t>}</w:t>
-      </w:r>
-      <w:r>
-        <w:rPr>
-          <w:rFonts w:cs="MCS Nask S_U normal." w:hint="cs"/>
-          <w:b/>
-          <w:bCs/>
-          <w:sz w:val="28"/>
-          <w:szCs w:val="28"/>
-          <w:rtl/>
-          <w:lang w:bidi="ar-DZ"/>
-        </w:rPr>
-        <w:t xml:space="preserve"> </w:t>
-      </w:r>
-      <w:r>
-        <w:rPr>
-          <w:rFonts w:cs="MCS Nask S_U normal." w:hint="cs"/>
-          <w:b/>
-          <w:bCs/>
-          <w:sz w:val="28"/>
-          <w:szCs w:val="28"/>
-          <w:rtl/>
-          <w:lang w:bidi="ar-DZ"/>
-        </w:rPr>
-        <w:t xml:space="preserve">                              </w:t>
+        <w:t xml:space="preserve">              </w:t>
+      </w:r>
+      <w:r>
+        <w:rPr>
+          <w:rFonts w:cs="MCS Nask S_U normal."/>
+          <w:b/>
+          <w:bCs/>
+          <w:sz w:val="28"/>
+          <w:szCs w:val="28"/>
+          <w:lang w:bidi="ar-DZ"/>
+        </w:rPr>
+        <w:t xml:space="preserve">     </w:t>
+      </w:r>
+      <w:r>
+        <w:rPr>
+          <w:rFonts w:cs="MCS Nask S_U normal." w:hint="cs"/>
+          <w:b/>
+          <w:bCs/>
+          <w:sz w:val="28"/>
+          <w:szCs w:val="28"/>
+          <w:rtl/>
+          <w:lang w:bidi="ar-DZ"/>
+        </w:rPr>
+        <w:t xml:space="preserve">        السـاكن:</w:t>
+      </w:r>
+      <w:r>
+        <w:rPr>
+          <w:rFonts w:cs="MCS Nask S_U normal."/>
+          <w:b/>
+          <w:bCs/>
+          <w:sz w:val="28"/>
+          <w:szCs w:val="28"/>
+          <w:lang w:bidi="ar-DZ"/>
+        </w:rPr>
+        <w:t xml:space="preserve">                                   </w:t>
+      </w:r>
+      <w:r>
+        <w:rPr>
+          <w:rFonts w:cs="MCS Nask S_U normal."/>
+          <w:b/>
+          <w:bCs/>
+          <w:sz w:val="28"/>
+          <w:szCs w:val="28"/>
+          <w:lang w:bidi="ar-DZ"/>
+        </w:rPr>
+        <w:t>${addressAr}</w:t>
       </w:r>
       <w:r>
         <w:rPr>
@@ -619,31 +1946,7 @@
           <w:szCs w:val="28"/>
           <w:lang w:bidi="ar-DZ"/>
         </w:rPr>
-        <w:t>${</w:t>
-      </w:r>
-      <w:proofErr w:type="spellStart"/>
-      <w:r>
-        <w:rPr>
-          <w:rFonts w:cs="MCS Nask S_U normal."/>
-          <w:b/>
-          <w:bCs/>
-          <w:sz w:val="28"/>
-          <w:szCs w:val="28"/>
-          <w:lang w:bidi="ar-DZ"/>
-        </w:rPr>
-        <w:t>communeAr</w:t>
-      </w:r>
-      <w:proofErr w:type="spellEnd"/>
-      <w:r>
-        <w:rPr>
-          <w:rFonts w:cs="MCS Nask S_U normal."/>
-          <w:b/>
-          <w:bCs/>
-          <w:sz w:val="28"/>
-          <w:szCs w:val="28"/>
-          <w:lang w:bidi="ar-DZ"/>
-        </w:rPr>
-        <w:t>}</w:t>
+        <w:t>${communeAr}</w:t>
       </w:r>
     </w:p>
     <w:p>
@@ -692,19 +1995,7 @@
           <w:szCs w:val="28"/>
           <w:lang w:bidi="ar-DZ"/>
         </w:rPr>
-        <w:t xml:space="preserve">          </w:t>
-      </w:r>
-      <w:r>
-        <w:rPr>
-          <w:rFonts w:cs="MCS Nask S_U normal." w:hint="cs"/>
-          <w:b/>
-          <w:bCs/>
-          <w:sz w:val="28"/>
-          <w:szCs w:val="28"/>
-          <w:rtl/>
-          <w:lang w:bidi="ar-DZ"/>
-        </w:rPr>
-        <w:t xml:space="preserve">   </w:t>
+        <w:t xml:space="preserve">                  </w:t>
       </w:r>
       <w:r>
         <w:rPr>
@@ -731,62 +2022,14 @@
       </w:r>
       <w:r>
         <w:rPr>
-          <w:rFonts w:cs="MCS Nask S_U normal." w:hint="cs"/>
-          <w:b/>
-          <w:bCs/>
-          <w:sz w:val="28"/>
-          <w:szCs w:val="28"/>
-          <w:rtl/>
-          <w:lang w:bidi="ar-DZ"/>
-        </w:rPr>
-        <w:t xml:space="preserve"> </w:t>
-      </w:r>
-      <w:r>
-        <w:rPr>
-          <w:rFonts w:cs="MCS Nask S_U normal."/>
-          <w:b/>
-          <w:bCs/>
-          <w:sz w:val="28"/>
-          <w:szCs w:val="28"/>
-          <w:lang w:bidi="ar-DZ"/>
-        </w:rPr>
-        <w:t>${</w:t>
-      </w:r>
-      <w:proofErr w:type="spellStart"/>
-      <w:r>
-        <w:rPr>
-          <w:rFonts w:cs="MCS Nask S_U normal."/>
-          <w:b/>
-          <w:bCs/>
-          <w:sz w:val="28"/>
-          <w:szCs w:val="28"/>
-          <w:lang w:bidi="ar-DZ"/>
-        </w:rPr>
-        <w:t>natureAr</w:t>
-      </w:r>
-      <w:proofErr w:type="spellEnd"/>
-      <w:r>
-        <w:rPr>
-          <w:rFonts w:cs="MCS Nask S_U normal."/>
-          <w:b/>
-          <w:bCs/>
-          <w:sz w:val="28"/>
-          <w:szCs w:val="28"/>
-          <w:lang w:bidi="ar-DZ"/>
-        </w:rPr>
-        <w:t>}</w:t>
-      </w:r>
-      <w:r>
-        <w:rPr>
-          <w:rFonts w:cs="MCS Nask S_U normal." w:hint="cs"/>
-          <w:b/>
-          <w:bCs/>
-          <w:sz w:val="28"/>
-          <w:szCs w:val="28"/>
-          <w:rtl/>
-          <w:lang w:bidi="ar-DZ"/>
-        </w:rPr>
-        <w:t xml:space="preserve"> </w:t>
+          <w:rFonts w:cs="MCS Nask S_U normal."/>
+          <w:b/>
+          <w:bCs/>
+          <w:sz w:val="28"/>
+          <w:szCs w:val="28"/>
+          <w:lang w:bidi="ar-DZ"/>
+        </w:rPr>
+        <w:t>${natureAr}</w:t>
       </w:r>
     </w:p>
     <w:p>
@@ -808,15 +2051,14 @@
       </w:pPr>
       <w:r>
         <w:rPr>
-          <w:rFonts w:cs="MCS Nask S_U normal." w:hint="cs"/>
-          <w:b/>
-          <w:bCs/>
-          <w:sz w:val="28"/>
-          <w:szCs w:val="28"/>
-          <w:rtl/>
-          <w:lang w:bidi="ar-DZ"/>
-        </w:rPr>
-        <w:t xml:space="preserve">                      </w:t>
+          <w:rFonts w:cs="MCS Nask S_U normal."/>
+          <w:b/>
+          <w:bCs/>
+          <w:sz w:val="28"/>
+          <w:szCs w:val="28"/>
+          <w:lang w:bidi="ar-DZ"/>
+        </w:rPr>
+        <w:t xml:space="preserve">                            </w:t>
       </w:r>
       <w:r>
         <w:rPr>
@@ -852,42 +2094,41 @@
           <w:rtl/>
           <w:lang w:bidi="ar-DZ"/>
         </w:rPr>
-        <w:t>تاريخ:</w:t>
-      </w:r>
-      <w:r>
-        <w:rPr>
-          <w:rFonts w:cs="MCS Nask S_U normal."/>
-          <w:b/>
-          <w:bCs/>
-          <w:sz w:val="28"/>
-          <w:szCs w:val="28"/>
-          <w:lang w:bidi="ar-DZ"/>
-        </w:rPr>
-        <w:t xml:space="preserve">   ${</w:t>
-      </w:r>
-      <w:proofErr w:type="spellStart"/>
-      <w:r>
-        <w:rPr>
-          <w:rFonts w:cs="MCS Nask S_U normal."/>
-          <w:b/>
-          <w:bCs/>
-          <w:sz w:val="28"/>
-          <w:szCs w:val="28"/>
-          <w:lang w:bidi="ar-DZ"/>
-        </w:rPr>
-        <w:t>dateDecision</w:t>
-      </w:r>
-      <w:proofErr w:type="spellEnd"/>
-      <w:r>
-        <w:rPr>
-          <w:rFonts w:cs="MCS Nask S_U normal."/>
-          <w:b/>
-          <w:bCs/>
-          <w:sz w:val="28"/>
-          <w:szCs w:val="28"/>
-          <w:lang w:bidi="ar-DZ"/>
-        </w:rPr>
-        <w:t xml:space="preserve">} </w:t>
+        <w:t>تاريخ</w:t>
+      </w:r>
+      <w:r>
+        <w:rPr>
+          <w:rFonts w:cs="MCS Nask S_U normal."/>
+          <w:b/>
+          <w:bCs/>
+          <w:sz w:val="28"/>
+          <w:szCs w:val="28"/>
+          <w:lang w:bidi="ar-DZ"/>
+        </w:rPr>
+        <w:t xml:space="preserve"> </w:t>
+      </w:r>
+      <w:r>
+        <w:rPr>
+          <w:rFonts w:cs="MCS Nask S_U normal." w:hint="cs"/>
+          <w:b/>
+          <w:bCs/>
+          <w:sz w:val="28"/>
+          <w:szCs w:val="28"/>
+          <w:rtl/>
+          <w:lang w:bidi="ar-DZ"/>
+        </w:rPr>
+        <w:t>:</w:t>
+      </w:r>
+      <w:r>
+        <w:rPr>
+          <w:rFonts w:cs="MCS Nask S_U normal."/>
+          <w:b/>
+          <w:bCs/>
+          <w:sz w:val="28"/>
+          <w:szCs w:val="28"/>
+          <w:lang w:bidi="ar-DZ"/>
+        </w:rPr>
+        <w:t xml:space="preserve">   ${dateDecision} </w:t>
       </w:r>
     </w:p>
     <w:p>
@@ -1104,15 +2345,14 @@
       </w:pPr>
       <w:r>
         <w:rPr>
-          <w:rFonts w:cs="MCS Mamloky S_U normal." w:hint="cs"/>
+          <w:rFonts w:cs="MCS Mamloky S_U normal."/>
           <w:b/>
           <w:bCs/>
           <w:sz w:val="16"/>
           <w:szCs w:val="26"/>
-          <w:rtl/>
-          <w:lang w:bidi="ar-DZ"/>
-        </w:rPr>
-        <w:t xml:space="preserve">                            </w:t>
+          <w:lang w:bidi="ar-DZ"/>
+        </w:rPr>
+        <w:t xml:space="preserve">                     </w:t>
       </w:r>
       <w:r>
         <w:rPr>
@@ -1123,31 +2363,18 @@
           <w:szCs w:val="26"/>
           <w:lang w:bidi="ar-DZ"/>
         </w:rPr>
-        <w:t xml:space="preserve">                                                     </w:t>
-      </w:r>
-      <w:r>
-        <w:rPr>
-          <w:rFonts w:cs="MCS Mamloky S_U normal." w:hint="cs"/>
+        <w:t xml:space="preserve">                           </w:t>
+      </w:r>
+      <w:r>
+        <w:rPr>
+          <w:rFonts w:cs="MCS Mamloky S_U normal."/>
           <w:b/>
           <w:bCs/>
           <w:sz w:val="16"/>
           <w:szCs w:val="26"/>
-          <w:rtl/>
-          <w:lang w:bidi="ar-DZ"/>
-        </w:rPr>
-        <w:t xml:space="preserve">                </w:t>
-      </w:r>
-      <w:r>
-        <w:rPr>
-          <w:rFonts w:cs="MCS Mamloky S_U normal." w:hint="cs"/>
-          <w:b/>
-          <w:bCs/>
-          <w:sz w:val="16"/>
-          <w:szCs w:val="26"/>
-          <w:rtl/>
-          <w:lang w:bidi="ar-DZ"/>
-        </w:rPr>
-        <w:t xml:space="preserve">  </w:t>
+          <w:lang w:bidi="ar-DZ"/>
+        </w:rPr>
+        <w:t xml:space="preserve">                                                                                        </w:t>
       </w:r>
       <w:r>
         <w:rPr>
@@ -1200,13 +2427,21 @@
       </w:r>
       <w:r>
         <w:rPr>
-          <w:rFonts w:cs="MCS Mamloky S_U normal." w:hint="cs"/>
-          <w:sz w:val="28"/>
-          <w:szCs w:val="28"/>
-          <w:rtl/>
-          <w:lang w:bidi="ar-DZ"/>
-        </w:rPr>
-        <w:t xml:space="preserve">                                    </w:t>
+          <w:rFonts w:cs="MCS Mamloky S_U normal."/>
+          <w:sz w:val="28"/>
+          <w:szCs w:val="28"/>
+          <w:lang w:bidi="ar-DZ"/>
+        </w:rPr>
+        <w:t xml:space="preserve">           </w:t>
+      </w:r>
+      <w:r>
+        <w:rPr>
+          <w:rFonts w:cs="MCS Mamloky S_U normal."/>
+          <w:sz w:val="28"/>
+          <w:szCs w:val="28"/>
+          <w:lang w:bidi="ar-DZ"/>
+        </w:rPr>
+        <w:t xml:space="preserve">            </w:t>
       </w:r>
       <w:r>
         <w:rPr>
@@ -1300,8 +2535,8 @@
 </file>
 
 <file path=word/endnotes.xml><?xml version="1.0" encoding="utf-8"?>
-<w:endnotes xmlns:wpc="http://schemas.microsoft.com/office/word/2010/wordprocessingCanvas" xmlns:mc="http://schemas.openxmlformats.org/markup-compatibility/2006" xmlns:o="urn:schemas-microsoft-com:office:office" xmlns:r="http://schemas.openxmlformats.org/officeDocument/2006/relationships" xmlns:m="http://schemas.openxmlformats.org/officeDocument/2006/math" xmlns:v="urn:schemas-microsoft-com:vml" xmlns:wp14="http://schemas.microsoft.com/office/word/2010/wordprocessingDrawing" xmlns:wp="http://schemas.openxmlformats.org/drawingml/2006/wordprocessingDrawing" xmlns:w10="urn:schemas-microsoft-com:office:word" xmlns:w="http://schemas.openxmlformats.org/wordprocessingml/2006/main" xmlns:w14="http://schemas.microsoft.com/office/word/2010/wordml" xmlns:wpg="http://schemas.microsoft.com/office/word/2010/wordprocessingGroup" xmlns:wpi="http://schemas.microsoft.com/office/word/2010/wordprocessingInk" xmlns:wne="http://schemas.microsoft.com/office/word/2006/wordml" xmlns:wps="http://schemas.microsoft.com/office/word/2010/wordprocessingShape" mc:Ignorable="w14 wp14">
-  <w:endnote w:type="separator" w:id="-1">
+<w:endnotes xmlns:ve="http://schemas.openxmlformats.org/markup-compatibility/2006" xmlns:o="urn:schemas-microsoft-com:office:office" xmlns:r="http://schemas.openxmlformats.org/officeDocument/2006/relationships" xmlns:m="http://schemas.openxmlformats.org/officeDocument/2006/math" xmlns:v="urn:schemas-microsoft-com:vml" xmlns:wp="http://schemas.openxmlformats.org/drawingml/2006/wordprocessingDrawing" xmlns:w10="urn:schemas-microsoft-com:office:word" xmlns:w="http://schemas.openxmlformats.org/wordprocessingml/2006/main" xmlns:wne="http://schemas.microsoft.com/office/word/2006/wordml">
+  <w:endnote w:type="separator" w:id="0">
     <w:p>
       <w:pPr>
         <w:spacing w:after="0" w:line="240" w:lineRule="auto"/>
@@ -1311,7 +2546,7 @@
       </w:r>
     </w:p>
   </w:endnote>
-  <w:endnote w:type="continuationSeparator" w:id="0">
+  <w:endnote w:type="continuationSeparator" w:id="1">
     <w:p>
       <w:pPr>
         <w:spacing w:after="0" w:line="240" w:lineRule="auto"/>
@@ -1325,8 +2560,8 @@
 </file>
 
 <file path=word/footnotes.xml><?xml version="1.0" encoding="utf-8"?>
-<w:footnotes xmlns:wpc="http://schemas.microsoft.com/office/word/2010/wordprocessingCanvas" xmlns:mc="http://schemas.openxmlformats.org/markup-compatibility/2006" xmlns:o="urn:schemas-microsoft-com:office:office" xmlns:r="http://schemas.openxmlformats.org/officeDocument/2006/relationships" xmlns:m="http://schemas.openxmlformats.org/officeDocument/2006/math" xmlns:v="urn:schemas-microsoft-com:vml" xmlns:wp14="http://schemas.microsoft.com/office/word/2010/wordprocessingDrawing" xmlns:wp="http://schemas.openxmlformats.org/drawingml/2006/wordprocessingDrawing" xmlns:w10="urn:schemas-microsoft-com:office:word" xmlns:w="http://schemas.openxmlformats.org/wordprocessingml/2006/main" xmlns:w14="http://schemas.microsoft.com/office/word/2010/wordml" xmlns:wpg="http://schemas.microsoft.com/office/word/2010/wordprocessingGroup" xmlns:wpi="http://schemas.microsoft.com/office/word/2010/wordprocessingInk" xmlns:wne="http://schemas.microsoft.com/office/word/2006/wordml" xmlns:wps="http://schemas.microsoft.com/office/word/2010/wordprocessingShape" mc:Ignorable="w14 wp14">
-  <w:footnote w:type="separator" w:id="-1">
+<w:footnotes xmlns:ve="http://schemas.openxmlformats.org/markup-compatibility/2006" xmlns:o="urn:schemas-microsoft-com:office:office" xmlns:r="http://schemas.openxmlformats.org/officeDocument/2006/relationships" xmlns:m="http://schemas.openxmlformats.org/officeDocument/2006/math" xmlns:v="urn:schemas-microsoft-com:vml" xmlns:wp="http://schemas.openxmlformats.org/drawingml/2006/wordprocessingDrawing" xmlns:w10="urn:schemas-microsoft-com:office:word" xmlns:w="http://schemas.openxmlformats.org/wordprocessingml/2006/main" xmlns:wne="http://schemas.microsoft.com/office/word/2006/wordml">
+  <w:footnote w:type="separator" w:id="0">
     <w:p>
       <w:pPr>
         <w:spacing w:after="0" w:line="240" w:lineRule="auto"/>
@@ -1336,7 +2571,7 @@
       </w:r>
     </w:p>
   </w:footnote>
-  <w:footnote w:type="continuationSeparator" w:id="0">
+  <w:footnote w:type="continuationSeparator" w:id="1">
     <w:p>
       <w:pPr>
         <w:spacing w:after="0" w:line="240" w:lineRule="auto"/>
@@ -1350,7 +2585,7 @@
 </file>
 
 <file path=word/styles.xml><?xml version="1.0" encoding="utf-8"?>
-<w:styles xmlns:mc="http://schemas.openxmlformats.org/markup-compatibility/2006" xmlns:r="http://schemas.openxmlformats.org/officeDocument/2006/relationships" xmlns:w="http://schemas.openxmlformats.org/wordprocessingml/2006/main" xmlns:w14="http://schemas.microsoft.com/office/word/2010/wordml" mc:Ignorable="w14">
+<w:styles xmlns:r="http://schemas.openxmlformats.org/officeDocument/2006/relationships" xmlns:w="http://schemas.openxmlformats.org/wordprocessingml/2006/main">
   <w:docDefaults>
     <w:rPrDefault>
       <w:rPr>
@@ -1510,17 +2745,18 @@
     <w:qFormat/>
     <w:rsid w:val="005B2F2F"/>
   </w:style>
-  <w:style w:type="character" w:default="1" w:styleId="DefaultParagraphFont">
+  <w:style w:type="character" w:default="1" w:styleId="Policepardfaut">
     <w:name w:val="Default Paragraph Font"/>
     <w:uiPriority w:val="1"/>
     <w:semiHidden/>
     <w:unhideWhenUsed/>
   </w:style>
-  <w:style w:type="table" w:default="1" w:styleId="TableNormal">
+  <w:style w:type="table" w:default="1" w:styleId="TableauNormal">
     <w:name w:val="Normal Table"/>
     <w:uiPriority w:val="99"/>
     <w:semiHidden/>
     <w:unhideWhenUsed/>
+    <w:qFormat/>
     <w:tblPr>
       <w:tblInd w:w="0" w:type="dxa"/>
       <w:tblCellMar>
@@ -1531,16 +2767,16 @@
       </w:tblCellMar>
     </w:tblPr>
   </w:style>
-  <w:style w:type="numbering" w:default="1" w:styleId="NoList">
+  <w:style w:type="numbering" w:default="1" w:styleId="Aucuneliste">
     <w:name w:val="No List"/>
     <w:uiPriority w:val="99"/>
     <w:semiHidden/>
     <w:unhideWhenUsed/>
   </w:style>
-  <w:style w:type="paragraph" w:styleId="Header">
+  <w:style w:type="paragraph" w:styleId="En-tte">
     <w:name w:val="header"/>
     <w:basedOn w:val="Normal"/>
-    <w:link w:val="HeaderChar"/>
+    <w:link w:val="En-tteCar"/>
     <w:uiPriority w:val="99"/>
     <w:semiHidden/>
     <w:unhideWhenUsed/>
@@ -1553,18 +2789,18 @@
       <w:spacing w:after="0" w:line="240" w:lineRule="auto"/>
     </w:pPr>
   </w:style>
-  <w:style w:type="character" w:customStyle="1" w:styleId="HeaderChar">
-    <w:name w:val="Header Char"/>
-    <w:basedOn w:val="DefaultParagraphFont"/>
-    <w:link w:val="Header"/>
+  <w:style w:type="character" w:customStyle="1" w:styleId="En-tteCar">
+    <w:name w:val="En-tête Car"/>
+    <w:basedOn w:val="Policepardfaut"/>
+    <w:link w:val="En-tte"/>
     <w:uiPriority w:val="99"/>
     <w:semiHidden/>
     <w:rsid w:val="00441A36"/>
   </w:style>
-  <w:style w:type="paragraph" w:styleId="Footer">
+  <w:style w:type="paragraph" w:styleId="Pieddepage">
     <w:name w:val="footer"/>
     <w:basedOn w:val="Normal"/>
-    <w:link w:val="FooterChar"/>
+    <w:link w:val="PieddepageCar"/>
     <w:uiPriority w:val="99"/>
     <w:semiHidden/>
     <w:unhideWhenUsed/>
@@ -1577,18 +2813,18 @@
       <w:spacing w:after="0" w:line="240" w:lineRule="auto"/>
     </w:pPr>
   </w:style>
-  <w:style w:type="character" w:customStyle="1" w:styleId="FooterChar">
-    <w:name w:val="Footer Char"/>
-    <w:basedOn w:val="DefaultParagraphFont"/>
-    <w:link w:val="Footer"/>
+  <w:style w:type="character" w:customStyle="1" w:styleId="PieddepageCar">
+    <w:name w:val="Pied de page Car"/>
+    <w:basedOn w:val="Policepardfaut"/>
+    <w:link w:val="Pieddepage"/>
     <w:uiPriority w:val="99"/>
     <w:semiHidden/>
     <w:rsid w:val="00441A36"/>
   </w:style>
-  <w:style w:type="paragraph" w:styleId="BalloonText">
+  <w:style w:type="paragraph" w:styleId="Textedebulles">
     <w:name w:val="Balloon Text"/>
     <w:basedOn w:val="Normal"/>
-    <w:link w:val="BalloonTextChar"/>
+    <w:link w:val="TextedebullesCar"/>
     <w:uiPriority w:val="99"/>
     <w:semiHidden/>
     <w:unhideWhenUsed/>
@@ -1602,10 +2838,10 @@
       <w:szCs w:val="16"/>
     </w:rPr>
   </w:style>
-  <w:style w:type="character" w:customStyle="1" w:styleId="BalloonTextChar">
-    <w:name w:val="Balloon Text Char"/>
-    <w:basedOn w:val="DefaultParagraphFont"/>
-    <w:link w:val="BalloonText"/>
+  <w:style w:type="character" w:customStyle="1" w:styleId="TextedebullesCar">
+    <w:name w:val="Texte de bulles Car"/>
+    <w:basedOn w:val="Policepardfaut"/>
+    <w:link w:val="Textedebulles"/>
     <w:uiPriority w:val="99"/>
     <w:semiHidden/>
     <w:rsid w:val="00301847"/>

</xml_diff>